<commit_message>
more 'member data' to 'records' changes
</commit_message>
<xml_diff>
--- a/documentation/copyfrom_csv_to_restapi/Copy from CSV to Profisee REST API.docx
+++ b/documentation/copyfrom_csv_to_restapi/Copy from CSV to Profisee REST API.docx
@@ -1280,10 +1280,10 @@
           <w:noProof/>
         </w:rPr>
         <w:drawing>
-          <wp:inline distT="0" distB="0" distL="0" distR="0" wp14:anchorId="7CBD4BAD" wp14:editId="79959C46">
-            <wp:extent cx="3701840" cy="2709541"/>
-            <wp:effectExtent l="0" t="0" r="0" b="0"/>
-            <wp:docPr id="5" name="Picture 5"/>
+          <wp:inline distT="0" distB="0" distL="0" distR="0" wp14:anchorId="35AA91A1" wp14:editId="2EB668EF">
+            <wp:extent cx="3343450" cy="2220394"/>
+            <wp:effectExtent l="0" t="0" r="0" b="8890"/>
+            <wp:docPr id="2" name="Picture 2"/>
             <wp:cNvGraphicFramePr>
               <a:graphicFrameLocks xmlns:a="http://schemas.openxmlformats.org/drawingml/2006/main" noChangeAspect="1"/>
             </wp:cNvGraphicFramePr>
@@ -1303,7 +1303,7 @@
                   <pic:spPr>
                     <a:xfrm>
                       <a:off x="0" y="0"/>
-                      <a:ext cx="3709506" cy="2715152"/>
+                      <a:ext cx="3359635" cy="2231143"/>
                     </a:xfrm>
                     <a:prstGeom prst="rect">
                       <a:avLst/>
@@ -1419,7 +1419,6 @@
           <w:sz w:val="24"/>
           <w:szCs w:val="24"/>
         </w:rPr>
-        <w:lastRenderedPageBreak/>
         <w:t xml:space="preserve">There </w:t>
       </w:r>
       <w:r>
@@ -1475,6 +1474,7 @@
           <w:sz w:val="24"/>
           <w:szCs w:val="24"/>
         </w:rPr>
+        <w:lastRenderedPageBreak/>
         <w:t>x-api-key:</w:t>
       </w:r>
       <w:r>

</xml_diff>

<commit_message>
csv to profisee chgs
</commit_message>
<xml_diff>
--- a/documentation/copyfrom_csv_to_restapi/Copy from CSV to Profisee REST API.docx
+++ b/documentation/copyfrom_csv_to_restapi/Copy from CSV to Profisee REST API.docx
@@ -216,6 +216,24 @@
           <w:sz w:val="24"/>
           <w:szCs w:val="24"/>
         </w:rPr>
+        <w:t>The file name must have the .csv extension.</w:t>
+      </w:r>
+      <w:r>
+        <w:rPr>
+          <w:rFonts w:ascii="Segoe UI" w:eastAsia="Times New Roman" w:hAnsi="Segoe UI" w:cs="Segoe UI"/>
+          <w:color w:val="24292E"/>
+          <w:sz w:val="24"/>
+          <w:szCs w:val="24"/>
+        </w:rPr>
+        <w:t xml:space="preserve">  </w:t>
+      </w:r>
+      <w:r>
+        <w:rPr>
+          <w:rFonts w:ascii="Segoe UI" w:eastAsia="Times New Roman" w:hAnsi="Segoe UI" w:cs="Segoe UI"/>
+          <w:color w:val="24292E"/>
+          <w:sz w:val="24"/>
+          <w:szCs w:val="24"/>
+        </w:rPr>
         <w:t xml:space="preserve">The template </w:t>
       </w:r>
       <w:r>
@@ -270,25 +288,16 @@
           <w:sz w:val="24"/>
           <w:szCs w:val="24"/>
         </w:rPr>
-        <w:t xml:space="preserve">of </w:t>
-      </w:r>
-      <w:r>
-        <w:rPr>
-          <w:rFonts w:ascii="Segoe UI" w:eastAsia="Times New Roman" w:hAnsi="Segoe UI" w:cs="Segoe UI"/>
-          <w:color w:val="24292E"/>
-          <w:sz w:val="24"/>
-          <w:szCs w:val="24"/>
-        </w:rPr>
-        <w:t xml:space="preserve">a </w:t>
-      </w:r>
-      <w:r>
-        <w:rPr>
-          <w:rFonts w:ascii="Segoe UI" w:eastAsia="Times New Roman" w:hAnsi="Segoe UI" w:cs="Segoe UI"/>
-          <w:color w:val="24292E"/>
-          <w:sz w:val="24"/>
-          <w:szCs w:val="24"/>
-        </w:rPr>
-        <w:t>subfolder</w:t>
+        <w:t>of subfolder</w:t>
+      </w:r>
+      <w:r>
+        <w:rPr>
+          <w:rFonts w:ascii="Segoe UI" w:eastAsia="Times New Roman" w:hAnsi="Segoe UI" w:cs="Segoe UI"/>
+          <w:color w:val="24292E"/>
+          <w:sz w:val="24"/>
+          <w:szCs w:val="24"/>
+        </w:rPr>
+        <w:t>s named</w:t>
       </w:r>
       <w:r>
         <w:rPr>
@@ -333,43 +342,52 @@
           <w:sz w:val="24"/>
           <w:szCs w:val="24"/>
         </w:rPr>
-        <w:t xml:space="preserve">.  The file name </w:t>
-      </w:r>
-      <w:r>
-        <w:rPr>
-          <w:rFonts w:ascii="Segoe UI" w:eastAsia="Times New Roman" w:hAnsi="Segoe UI" w:cs="Segoe UI"/>
-          <w:color w:val="24292E"/>
-          <w:sz w:val="24"/>
-          <w:szCs w:val="24"/>
-        </w:rPr>
-        <w:t xml:space="preserve">must have </w:t>
-      </w:r>
-      <w:r>
-        <w:rPr>
-          <w:rFonts w:ascii="Segoe UI" w:eastAsia="Times New Roman" w:hAnsi="Segoe UI" w:cs="Segoe UI"/>
-          <w:color w:val="24292E"/>
-          <w:sz w:val="24"/>
-          <w:szCs w:val="24"/>
-        </w:rPr>
-        <w:t>the .</w:t>
-      </w:r>
-      <w:r>
-        <w:rPr>
-          <w:rFonts w:ascii="Segoe UI" w:eastAsia="Times New Roman" w:hAnsi="Segoe UI" w:cs="Segoe UI"/>
-          <w:color w:val="24292E"/>
-          <w:sz w:val="24"/>
-          <w:szCs w:val="24"/>
-        </w:rPr>
-        <w:t>csv</w:t>
-      </w:r>
-      <w:r>
-        <w:rPr>
-          <w:rFonts w:ascii="Segoe UI" w:eastAsia="Times New Roman" w:hAnsi="Segoe UI" w:cs="Segoe UI"/>
-          <w:color w:val="24292E"/>
-          <w:sz w:val="24"/>
-          <w:szCs w:val="24"/>
-        </w:rPr>
-        <w:t xml:space="preserve"> extension.</w:t>
+        <w:t xml:space="preserve">.  </w:t>
+      </w:r>
+      <w:r>
+        <w:rPr>
+          <w:rFonts w:ascii="Segoe UI" w:eastAsia="Times New Roman" w:hAnsi="Segoe UI" w:cs="Segoe UI"/>
+          <w:color w:val="24292E"/>
+          <w:sz w:val="24"/>
+          <w:szCs w:val="24"/>
+        </w:rPr>
+        <w:t xml:space="preserve">CSV files containing updates for </w:t>
+      </w:r>
+      <w:r>
+        <w:rPr>
+          <w:rFonts w:ascii="Segoe UI" w:eastAsia="Times New Roman" w:hAnsi="Segoe UI" w:cs="Segoe UI"/>
+          <w:color w:val="24292E"/>
+          <w:sz w:val="24"/>
+          <w:szCs w:val="24"/>
+        </w:rPr>
+        <w:t>an entity</w:t>
+      </w:r>
+      <w:r>
+        <w:rPr>
+          <w:rFonts w:ascii="Segoe UI" w:eastAsia="Times New Roman" w:hAnsi="Segoe UI" w:cs="Segoe UI"/>
+          <w:color w:val="24292E"/>
+          <w:sz w:val="24"/>
+          <w:szCs w:val="24"/>
+        </w:rPr>
+        <w:t xml:space="preserve"> would get uploaded to the profisee-input\</w:t>
+      </w:r>
+      <w:r>
+        <w:rPr>
+          <w:rFonts w:ascii="Segoe UI" w:eastAsia="Times New Roman" w:hAnsi="Segoe UI" w:cs="Segoe UI"/>
+          <w:color w:val="24292E"/>
+          <w:sz w:val="24"/>
+          <w:szCs w:val="24"/>
+        </w:rPr>
+        <w:t>&lt;entity&gt;</w:t>
+      </w:r>
+      <w:r>
+        <w:rPr>
+          <w:rFonts w:ascii="Segoe UI" w:eastAsia="Times New Roman" w:hAnsi="Segoe UI" w:cs="Segoe UI"/>
+          <w:color w:val="24292E"/>
+          <w:sz w:val="24"/>
+          <w:szCs w:val="24"/>
+        </w:rPr>
+        <w:t xml:space="preserve"> folder.</w:t>
       </w:r>
     </w:p>
     <w:p>
@@ -385,12 +403,146 @@
       </w:pPr>
       <w:r>
         <w:rPr>
+          <w:rFonts w:ascii="Segoe UI" w:eastAsia="Times New Roman" w:hAnsi="Segoe UI" w:cs="Segoe UI"/>
+          <w:color w:val="24292E"/>
+          <w:sz w:val="24"/>
+          <w:szCs w:val="24"/>
+        </w:rPr>
+        <w:t>For example:</w:t>
+      </w:r>
+    </w:p>
+    <w:p>
+      <w:pPr>
+        <w:pStyle w:val="ListParagraph"/>
+        <w:numPr>
+          <w:ilvl w:val="0"/>
+          <w:numId w:val="6"/>
+        </w:numPr>
+        <w:shd w:val="clear" w:color="auto" w:fill="FFFFFF"/>
+        <w:spacing w:after="240" w:line="240" w:lineRule="auto"/>
+        <w:rPr>
+          <w:rFonts w:ascii="Segoe UI" w:eastAsia="Times New Roman" w:hAnsi="Segoe UI" w:cs="Segoe UI"/>
+          <w:color w:val="24292E"/>
+          <w:sz w:val="24"/>
+          <w:szCs w:val="24"/>
+        </w:rPr>
+      </w:pPr>
+      <w:r>
+        <w:rPr>
+          <w:rFonts w:ascii="Segoe UI" w:eastAsia="Times New Roman" w:hAnsi="Segoe UI" w:cs="Segoe UI"/>
+          <w:color w:val="24292E"/>
+          <w:sz w:val="24"/>
+          <w:szCs w:val="24"/>
+        </w:rPr>
+        <w:t>profisee-input</w:t>
+      </w:r>
+    </w:p>
+    <w:p>
+      <w:pPr>
+        <w:pStyle w:val="ListParagraph"/>
+        <w:numPr>
+          <w:ilvl w:val="1"/>
+          <w:numId w:val="6"/>
+        </w:numPr>
+        <w:shd w:val="clear" w:color="auto" w:fill="FFFFFF"/>
+        <w:spacing w:after="240" w:line="240" w:lineRule="auto"/>
+        <w:rPr>
+          <w:rFonts w:ascii="Segoe UI" w:eastAsia="Times New Roman" w:hAnsi="Segoe UI" w:cs="Segoe UI"/>
+          <w:color w:val="24292E"/>
+          <w:sz w:val="24"/>
+          <w:szCs w:val="24"/>
+        </w:rPr>
+      </w:pPr>
+      <w:r>
+        <w:rPr>
+          <w:rFonts w:ascii="Segoe UI" w:eastAsia="Times New Roman" w:hAnsi="Segoe UI" w:cs="Segoe UI"/>
+          <w:color w:val="24292E"/>
+          <w:sz w:val="24"/>
+          <w:szCs w:val="24"/>
+        </w:rPr>
+        <w:t>account</w:t>
+      </w:r>
+      <w:r>
+        <w:rPr>
+          <w:rFonts w:ascii="Segoe UI" w:eastAsia="Times New Roman" w:hAnsi="Segoe UI" w:cs="Segoe UI"/>
+          <w:color w:val="24292E"/>
+          <w:sz w:val="24"/>
+          <w:szCs w:val="24"/>
+        </w:rPr>
+        <w:t xml:space="preserve"> </w:t>
+      </w:r>
+    </w:p>
+    <w:p>
+      <w:pPr>
+        <w:pStyle w:val="ListParagraph"/>
+        <w:numPr>
+          <w:ilvl w:val="1"/>
+          <w:numId w:val="6"/>
+        </w:numPr>
+        <w:shd w:val="clear" w:color="auto" w:fill="FFFFFF"/>
+        <w:spacing w:after="240" w:line="240" w:lineRule="auto"/>
+        <w:rPr>
+          <w:rFonts w:ascii="Segoe UI" w:eastAsia="Times New Roman" w:hAnsi="Segoe UI" w:cs="Segoe UI"/>
+          <w:color w:val="24292E"/>
+          <w:sz w:val="24"/>
+          <w:szCs w:val="24"/>
+        </w:rPr>
+      </w:pPr>
+      <w:r>
+        <w:rPr>
+          <w:rFonts w:ascii="Segoe UI" w:eastAsia="Times New Roman" w:hAnsi="Segoe UI" w:cs="Segoe UI"/>
+          <w:color w:val="24292E"/>
+          <w:sz w:val="24"/>
+          <w:szCs w:val="24"/>
+        </w:rPr>
+        <w:t>customer</w:t>
+      </w:r>
+    </w:p>
+    <w:p>
+      <w:pPr>
+        <w:pStyle w:val="ListParagraph"/>
+        <w:numPr>
+          <w:ilvl w:val="1"/>
+          <w:numId w:val="6"/>
+        </w:numPr>
+        <w:shd w:val="clear" w:color="auto" w:fill="FFFFFF"/>
+        <w:spacing w:after="240" w:line="240" w:lineRule="auto"/>
+        <w:rPr>
+          <w:rFonts w:ascii="Segoe UI" w:eastAsia="Times New Roman" w:hAnsi="Segoe UI" w:cs="Segoe UI"/>
+          <w:color w:val="24292E"/>
+          <w:sz w:val="24"/>
+          <w:szCs w:val="24"/>
+        </w:rPr>
+      </w:pPr>
+      <w:r>
+        <w:rPr>
+          <w:rFonts w:ascii="Segoe UI" w:eastAsia="Times New Roman" w:hAnsi="Segoe UI" w:cs="Segoe UI"/>
+          <w:color w:val="24292E"/>
+          <w:sz w:val="24"/>
+          <w:szCs w:val="24"/>
+        </w:rPr>
+        <w:t>product</w:t>
+      </w:r>
+    </w:p>
+    <w:p>
+      <w:pPr>
+        <w:shd w:val="clear" w:color="auto" w:fill="FFFFFF"/>
+        <w:spacing w:after="240" w:line="240" w:lineRule="auto"/>
+        <w:rPr>
+          <w:rFonts w:ascii="Segoe UI" w:eastAsia="Times New Roman" w:hAnsi="Segoe UI" w:cs="Segoe UI"/>
+          <w:color w:val="24292E"/>
+          <w:sz w:val="24"/>
+          <w:szCs w:val="24"/>
+        </w:rPr>
+      </w:pPr>
+      <w:r>
+        <w:rPr>
           <w:noProof/>
         </w:rPr>
         <w:drawing>
-          <wp:inline distT="0" distB="0" distL="0" distR="0" wp14:anchorId="62EB6DDA" wp14:editId="4740636B">
-            <wp:extent cx="3875915" cy="1794681"/>
-            <wp:effectExtent l="0" t="0" r="0" b="0"/>
+          <wp:inline distT="0" distB="0" distL="0" distR="0" wp14:anchorId="62EB6DDA" wp14:editId="740B8167">
+            <wp:extent cx="3460090" cy="1602140"/>
+            <wp:effectExtent l="0" t="0" r="7620" b="0"/>
             <wp:docPr id="25" name="Picture 25"/>
             <wp:cNvGraphicFramePr>
               <a:graphicFrameLocks xmlns:a="http://schemas.openxmlformats.org/drawingml/2006/main" noChangeAspect="1"/>
@@ -411,7 +563,7 @@
                   <pic:spPr>
                     <a:xfrm>
                       <a:off x="0" y="0"/>
-                      <a:ext cx="3900731" cy="1806172"/>
+                      <a:ext cx="3494212" cy="1617940"/>
                     </a:xfrm>
                     <a:prstGeom prst="rect">
                       <a:avLst/>
@@ -569,6 +721,7 @@
         <w:rPr>
           <w:noProof/>
         </w:rPr>
+        <w:lastRenderedPageBreak/>
         <w:drawing>
           <wp:inline distT="0" distB="0" distL="0" distR="0" wp14:anchorId="40897BF2" wp14:editId="667824AF">
             <wp:extent cx="1936363" cy="1329526"/>
@@ -820,11 +973,10 @@
         <w:rPr>
           <w:noProof/>
         </w:rPr>
-        <w:lastRenderedPageBreak/>
         <w:drawing>
-          <wp:inline distT="0" distB="0" distL="0" distR="0" wp14:anchorId="6907E398" wp14:editId="74568DA0">
-            <wp:extent cx="5943600" cy="3283585"/>
-            <wp:effectExtent l="0" t="0" r="0" b="0"/>
+          <wp:inline distT="0" distB="0" distL="0" distR="0" wp14:anchorId="165E6F9B" wp14:editId="65A79D0C">
+            <wp:extent cx="5098694" cy="3161626"/>
+            <wp:effectExtent l="0" t="0" r="6985" b="1270"/>
             <wp:docPr id="1" name="Picture 1"/>
             <wp:cNvGraphicFramePr>
               <a:graphicFrameLocks xmlns:a="http://schemas.openxmlformats.org/drawingml/2006/main" noChangeAspect="1"/>
@@ -845,7 +997,7 @@
                   <pic:spPr>
                     <a:xfrm>
                       <a:off x="0" y="0"/>
-                      <a:ext cx="5943600" cy="3283585"/>
+                      <a:ext cx="5106326" cy="3166358"/>
                     </a:xfrm>
                     <a:prstGeom prst="rect">
                       <a:avLst/>
@@ -1028,6 +1180,7 @@
           <w:sz w:val="24"/>
           <w:szCs w:val="24"/>
         </w:rPr>
+        <w:lastRenderedPageBreak/>
         <w:t>Name: Enter a unique name within your ADF.</w:t>
       </w:r>
     </w:p>
@@ -1130,7 +1283,6 @@
         </w:rPr>
         <w:t xml:space="preserve">Authentication type: select </w:t>
       </w:r>
-      <w:proofErr w:type="gramStart"/>
       <w:r>
         <w:rPr>
           <w:rFonts w:ascii="Segoe UI" w:eastAsia="Times New Roman" w:hAnsi="Segoe UI" w:cs="Segoe UI"/>
@@ -1142,7 +1294,6 @@
         </w:rPr>
         <w:t>Anonymous</w:t>
       </w:r>
-      <w:proofErr w:type="gramEnd"/>
     </w:p>
     <w:p>
       <w:pPr>
@@ -1160,7 +1311,6 @@
         <w:rPr>
           <w:noProof/>
         </w:rPr>
-        <w:lastRenderedPageBreak/>
         <w:drawing>
           <wp:inline distT="0" distB="0" distL="0" distR="0" wp14:anchorId="71A01D43" wp14:editId="268F987D">
             <wp:extent cx="3242474" cy="3597373"/>
@@ -1302,11 +1452,12 @@
         <w:rPr>
           <w:noProof/>
         </w:rPr>
+        <w:lastRenderedPageBreak/>
         <w:drawing>
-          <wp:inline distT="0" distB="0" distL="0" distR="0" wp14:anchorId="4ED8B719" wp14:editId="26016D7F">
-            <wp:extent cx="3298572" cy="2194115"/>
-            <wp:effectExtent l="0" t="0" r="0" b="0"/>
-            <wp:docPr id="3" name="Picture 3"/>
+          <wp:inline distT="0" distB="0" distL="0" distR="0" wp14:anchorId="7CA5AC98" wp14:editId="0F96D909">
+            <wp:extent cx="4265325" cy="2772461"/>
+            <wp:effectExtent l="0" t="0" r="1905" b="8890"/>
+            <wp:docPr id="6" name="Picture 6"/>
             <wp:cNvGraphicFramePr>
               <a:graphicFrameLocks xmlns:a="http://schemas.openxmlformats.org/drawingml/2006/main" noChangeAspect="1"/>
             </wp:cNvGraphicFramePr>
@@ -1326,7 +1477,7 @@
                   <pic:spPr>
                     <a:xfrm>
                       <a:off x="0" y="0"/>
-                      <a:ext cx="3328598" cy="2214088"/>
+                      <a:ext cx="4286438" cy="2786184"/>
                     </a:xfrm>
                     <a:prstGeom prst="rect">
                       <a:avLst/>
@@ -1497,32 +1648,25 @@
           <w:sz w:val="24"/>
           <w:szCs w:val="24"/>
         </w:rPr>
-        <w:lastRenderedPageBreak/>
-        <w:t>x-</w:t>
-      </w:r>
-      <w:proofErr w:type="spellStart"/>
-      <w:r>
-        <w:rPr>
-          <w:rFonts w:ascii="Segoe UI" w:eastAsia="Times New Roman" w:hAnsi="Segoe UI" w:cs="Segoe UI"/>
-          <w:b/>
-          <w:bCs/>
+        <w:t>x-api-key:</w:t>
+      </w:r>
+      <w:r>
+        <w:rPr>
+          <w:rFonts w:ascii="Segoe UI" w:eastAsia="Times New Roman" w:hAnsi="Segoe UI" w:cs="Segoe UI"/>
           <w:color w:val="6A737D"/>
           <w:sz w:val="24"/>
           <w:szCs w:val="24"/>
         </w:rPr>
-        <w:t>api</w:t>
-      </w:r>
-      <w:proofErr w:type="spellEnd"/>
-      <w:r>
-        <w:rPr>
-          <w:rFonts w:ascii="Segoe UI" w:eastAsia="Times New Roman" w:hAnsi="Segoe UI" w:cs="Segoe UI"/>
-          <w:b/>
-          <w:bCs/>
+        <w:t xml:space="preserve"> The </w:t>
+      </w:r>
+      <w:r>
+        <w:rPr>
+          <w:rFonts w:ascii="Segoe UI" w:eastAsia="Times New Roman" w:hAnsi="Segoe UI" w:cs="Segoe UI"/>
           <w:color w:val="6A737D"/>
           <w:sz w:val="24"/>
           <w:szCs w:val="24"/>
         </w:rPr>
-        <w:t>-key:</w:t>
+        <w:t xml:space="preserve">Profisee </w:t>
       </w:r>
       <w:r>
         <w:rPr>
@@ -1531,7 +1675,7 @@
           <w:sz w:val="24"/>
           <w:szCs w:val="24"/>
         </w:rPr>
-        <w:t xml:space="preserve"> The </w:t>
+        <w:t>API key</w:t>
       </w:r>
       <w:r>
         <w:rPr>
@@ -1540,7 +1684,7 @@
           <w:sz w:val="24"/>
           <w:szCs w:val="24"/>
         </w:rPr>
-        <w:t xml:space="preserve">Profisee </w:t>
+        <w:t xml:space="preserve">, which is the Client Id for the user account </w:t>
       </w:r>
       <w:r>
         <w:rPr>
@@ -1549,7 +1693,7 @@
           <w:sz w:val="24"/>
           <w:szCs w:val="24"/>
         </w:rPr>
-        <w:t>API key</w:t>
+        <w:t xml:space="preserve">you are using to </w:t>
       </w:r>
       <w:r>
         <w:rPr>
@@ -1558,7 +1702,7 @@
           <w:sz w:val="24"/>
           <w:szCs w:val="24"/>
         </w:rPr>
-        <w:t xml:space="preserve">, which is the Client Id for the user account </w:t>
+        <w:t>connect to the Profisee API.</w:t>
       </w:r>
       <w:r>
         <w:rPr>
@@ -1567,7 +1711,7 @@
           <w:sz w:val="24"/>
           <w:szCs w:val="24"/>
         </w:rPr>
-        <w:t xml:space="preserve">you are using to </w:t>
+        <w:t xml:space="preserve">  </w:t>
       </w:r>
       <w:r>
         <w:rPr>
@@ -1576,7 +1720,7 @@
           <w:sz w:val="24"/>
           <w:szCs w:val="24"/>
         </w:rPr>
-        <w:t>connect to the Profisee API.</w:t>
+        <w:t xml:space="preserve">The Client Id can be found in the FastApp Studio Accounts screen, within the Accounts and Teams admin area.  </w:t>
       </w:r>
       <w:r>
         <w:rPr>
@@ -1585,108 +1729,7 @@
           <w:sz w:val="24"/>
           <w:szCs w:val="24"/>
         </w:rPr>
-        <w:t xml:space="preserve">  This is entered in the Source tab.</w:t>
-      </w:r>
-      <w:r>
-        <w:rPr>
-          <w:rFonts w:ascii="Segoe UI" w:eastAsia="Times New Roman" w:hAnsi="Segoe UI" w:cs="Segoe UI"/>
-          <w:color w:val="6A737D"/>
-          <w:sz w:val="24"/>
-          <w:szCs w:val="24"/>
-        </w:rPr>
-        <w:t xml:space="preserve"> </w:t>
-      </w:r>
-      <w:r>
-        <w:rPr>
-          <w:rFonts w:ascii="Segoe UI" w:eastAsia="Times New Roman" w:hAnsi="Segoe UI" w:cs="Segoe UI"/>
-          <w:b/>
-          <w:bCs/>
-          <w:color w:val="6A737D"/>
-          <w:sz w:val="24"/>
-          <w:szCs w:val="24"/>
-        </w:rPr>
-        <w:t>Note:</w:t>
-      </w:r>
-      <w:r>
-        <w:rPr>
-          <w:rFonts w:ascii="Segoe UI" w:eastAsia="Times New Roman" w:hAnsi="Segoe UI" w:cs="Segoe UI"/>
-          <w:color w:val="6A737D"/>
-          <w:sz w:val="24"/>
-          <w:szCs w:val="24"/>
-        </w:rPr>
-        <w:t xml:space="preserve"> </w:t>
-      </w:r>
-      <w:r>
-        <w:rPr>
-          <w:rFonts w:ascii="Segoe UI" w:eastAsia="Times New Roman" w:hAnsi="Segoe UI" w:cs="Segoe UI"/>
-          <w:color w:val="6A737D"/>
-          <w:sz w:val="24"/>
-          <w:szCs w:val="24"/>
-        </w:rPr>
-        <w:t>According to Microsoft, t</w:t>
-      </w:r>
-      <w:r>
-        <w:rPr>
-          <w:rFonts w:ascii="Segoe UI" w:eastAsia="Times New Roman" w:hAnsi="Segoe UI" w:cs="Segoe UI"/>
-          <w:color w:val="6A737D"/>
-          <w:sz w:val="24"/>
-          <w:szCs w:val="24"/>
-        </w:rPr>
-        <w:t xml:space="preserve">his </w:t>
-      </w:r>
-      <w:r>
-        <w:rPr>
-          <w:rFonts w:ascii="Segoe UI" w:eastAsia="Times New Roman" w:hAnsi="Segoe UI" w:cs="Segoe UI"/>
-          <w:color w:val="6A737D"/>
-          <w:sz w:val="24"/>
-          <w:szCs w:val="24"/>
-        </w:rPr>
-        <w:t xml:space="preserve">will </w:t>
-      </w:r>
-      <w:r>
-        <w:rPr>
-          <w:rFonts w:ascii="Segoe UI" w:eastAsia="Times New Roman" w:hAnsi="Segoe UI" w:cs="Segoe UI"/>
-          <w:color w:val="6A737D"/>
-          <w:sz w:val="24"/>
-          <w:szCs w:val="24"/>
-        </w:rPr>
-        <w:t xml:space="preserve">be </w:t>
-      </w:r>
-      <w:r>
-        <w:rPr>
-          <w:rFonts w:ascii="Segoe UI" w:eastAsia="Times New Roman" w:hAnsi="Segoe UI" w:cs="Segoe UI"/>
-          <w:color w:val="6A737D"/>
-          <w:sz w:val="24"/>
-          <w:szCs w:val="24"/>
-        </w:rPr>
-        <w:t>an option</w:t>
-      </w:r>
-      <w:r>
-        <w:rPr>
-          <w:rFonts w:ascii="Segoe UI" w:eastAsia="Times New Roman" w:hAnsi="Segoe UI" w:cs="Segoe UI"/>
-          <w:color w:val="6A737D"/>
-          <w:sz w:val="24"/>
-          <w:szCs w:val="24"/>
-        </w:rPr>
-        <w:t xml:space="preserve"> in the Linked Service</w:t>
-      </w:r>
-      <w:r>
-        <w:rPr>
-          <w:rFonts w:ascii="Segoe UI" w:eastAsia="Times New Roman" w:hAnsi="Segoe UI" w:cs="Segoe UI"/>
-          <w:color w:val="6A737D"/>
-          <w:sz w:val="24"/>
-          <w:szCs w:val="24"/>
-        </w:rPr>
-        <w:t xml:space="preserve"> dialog when creating the REST API connection.</w:t>
-      </w:r>
-      <w:r>
-        <w:rPr>
-          <w:rFonts w:ascii="Segoe UI" w:eastAsia="Times New Roman" w:hAnsi="Segoe UI" w:cs="Segoe UI"/>
-          <w:color w:val="6A737D"/>
-          <w:sz w:val="24"/>
-          <w:szCs w:val="24"/>
-        </w:rPr>
-        <w:t xml:space="preserve">  We will update this documentation at that time.</w:t>
+        <w:t>This is entered in the Source tab.</w:t>
       </w:r>
     </w:p>
     <w:p>
@@ -1764,19 +1807,8 @@
           <w:sz w:val="24"/>
           <w:szCs w:val="24"/>
         </w:rPr>
-        <w:t xml:space="preserve">The pipeline has the following Parameters and </w:t>
-      </w:r>
-      <w:proofErr w:type="gramStart"/>
-      <w:r>
-        <w:rPr>
-          <w:rFonts w:ascii="Segoe UI" w:eastAsia="Times New Roman" w:hAnsi="Segoe UI" w:cs="Segoe UI"/>
-          <w:color w:val="24292E"/>
-          <w:sz w:val="24"/>
-          <w:szCs w:val="24"/>
-        </w:rPr>
-        <w:t>Variables</w:t>
-      </w:r>
-      <w:proofErr w:type="gramEnd"/>
+        <w:t>The pipeline has the following Parameters and Variables</w:t>
+      </w:r>
     </w:p>
     <w:p>
       <w:pPr>
@@ -1800,48 +1832,44 @@
           <w:sz w:val="24"/>
           <w:szCs w:val="24"/>
         </w:rPr>
-        <w:t xml:space="preserve">The </w:t>
-      </w:r>
-      <w:proofErr w:type="spellStart"/>
-      <w:r>
-        <w:rPr>
-          <w:rFonts w:ascii="Segoe UI" w:eastAsia="Times New Roman" w:hAnsi="Segoe UI" w:cs="Segoe UI"/>
-          <w:color w:val="24292E"/>
-          <w:sz w:val="24"/>
-          <w:szCs w:val="24"/>
-        </w:rPr>
-        <w:t>FileFolder</w:t>
-      </w:r>
-      <w:proofErr w:type="spellEnd"/>
-      <w:r>
-        <w:rPr>
-          <w:rFonts w:ascii="Segoe UI" w:eastAsia="Times New Roman" w:hAnsi="Segoe UI" w:cs="Segoe UI"/>
-          <w:color w:val="24292E"/>
-          <w:sz w:val="24"/>
-          <w:szCs w:val="24"/>
-        </w:rPr>
-        <w:t xml:space="preserve"> within the </w:t>
-      </w:r>
-      <w:proofErr w:type="spellStart"/>
-      <w:r>
-        <w:rPr>
-          <w:rFonts w:ascii="Segoe UI" w:eastAsia="Times New Roman" w:hAnsi="Segoe UI" w:cs="Segoe UI"/>
-          <w:color w:val="24292E"/>
-          <w:sz w:val="24"/>
-          <w:szCs w:val="24"/>
-        </w:rPr>
-        <w:t>InputBlob</w:t>
-      </w:r>
-      <w:r>
-        <w:rPr>
-          <w:rFonts w:ascii="Segoe UI" w:eastAsia="Times New Roman" w:hAnsi="Segoe UI" w:cs="Segoe UI"/>
-          <w:color w:val="24292E"/>
-          <w:sz w:val="24"/>
-          <w:szCs w:val="24"/>
-        </w:rPr>
-        <w:t>CSV</w:t>
-      </w:r>
-      <w:proofErr w:type="spellEnd"/>
+        <w:t xml:space="preserve">The FileFolder within the </w:t>
+      </w:r>
+      <w:r>
+        <w:rPr>
+          <w:rFonts w:ascii="Segoe UI" w:eastAsia="Times New Roman" w:hAnsi="Segoe UI" w:cs="Segoe UI"/>
+          <w:color w:val="24292E"/>
+          <w:sz w:val="24"/>
+          <w:szCs w:val="24"/>
+        </w:rPr>
+        <w:t>AdlsGen2</w:t>
+      </w:r>
+      <w:r>
+        <w:rPr>
+          <w:rFonts w:ascii="Segoe UI" w:eastAsia="Times New Roman" w:hAnsi="Segoe UI" w:cs="Segoe UI"/>
+          <w:color w:val="24292E"/>
+          <w:sz w:val="24"/>
+          <w:szCs w:val="24"/>
+        </w:rPr>
+        <w:t>Blob</w:t>
+      </w:r>
+      <w:r>
+        <w:rPr>
+          <w:rFonts w:ascii="Segoe UI" w:eastAsia="Times New Roman" w:hAnsi="Segoe UI" w:cs="Segoe UI"/>
+          <w:color w:val="24292E"/>
+          <w:sz w:val="24"/>
+          <w:szCs w:val="24"/>
+        </w:rPr>
+        <w:t>C</w:t>
+      </w:r>
+      <w:r>
+        <w:rPr>
+          <w:rFonts w:ascii="Segoe UI" w:eastAsia="Times New Roman" w:hAnsi="Segoe UI" w:cs="Segoe UI"/>
+          <w:color w:val="24292E"/>
+          <w:sz w:val="24"/>
+          <w:szCs w:val="24"/>
+        </w:rPr>
+        <w:t>sv</w:t>
+      </w:r>
       <w:r>
         <w:rPr>
           <w:rFonts w:ascii="Segoe UI" w:eastAsia="Times New Roman" w:hAnsi="Segoe UI" w:cs="Segoe UI"/>
@@ -1874,19 +1902,8 @@
           <w:sz w:val="24"/>
           <w:szCs w:val="24"/>
         </w:rPr>
-        <w:t xml:space="preserve">The </w:t>
-      </w:r>
-      <w:proofErr w:type="spellStart"/>
-      <w:r>
-        <w:rPr>
-          <w:rFonts w:ascii="Segoe UI" w:eastAsia="Times New Roman" w:hAnsi="Segoe UI" w:cs="Segoe UI"/>
-          <w:color w:val="24292E"/>
-          <w:sz w:val="24"/>
-          <w:szCs w:val="24"/>
-        </w:rPr>
-        <w:t>FileName</w:t>
-      </w:r>
-      <w:proofErr w:type="spellEnd"/>
+        <w:t>The FileName</w:t>
+      </w:r>
       <w:r>
         <w:rPr>
           <w:rFonts w:ascii="Segoe UI" w:eastAsia="Times New Roman" w:hAnsi="Segoe UI" w:cs="Segoe UI"/>
@@ -1976,6 +1993,25 @@
           <w:szCs w:val="24"/>
         </w:rPr>
         <w:t xml:space="preserve"> file extension.</w:t>
+      </w:r>
+      <w:r>
+        <w:rPr>
+          <w:rFonts w:ascii="Segoe UI" w:eastAsia="Times New Roman" w:hAnsi="Segoe UI" w:cs="Segoe UI"/>
+          <w:color w:val="24292E"/>
+          <w:sz w:val="24"/>
+          <w:szCs w:val="24"/>
+        </w:rPr>
+        <w:t xml:space="preserve"> If you </w:t>
+      </w:r>
+      <w:r>
+        <w:rPr>
+          <w:rFonts w:ascii="Segoe UI" w:eastAsia="Times New Roman" w:hAnsi="Segoe UI" w:cs="Segoe UI"/>
+          <w:color w:val="24292E"/>
+          <w:sz w:val="24"/>
+          <w:szCs w:val="24"/>
+        </w:rPr>
+        <w:lastRenderedPageBreak/>
+        <w:t>plan on creating an Event trigger on the storage container, then you can leave the Default Values blank.</w:t>
       </w:r>
     </w:p>
     <w:p>
@@ -2034,7 +2070,7 @@
     <w:p>
       <w:pPr>
         <w:numPr>
-          <w:ilvl w:val="1"/>
+          <w:ilvl w:val="0"/>
           <w:numId w:val="3"/>
         </w:numPr>
         <w:shd w:val="clear" w:color="auto" w:fill="FFFFFF"/>
@@ -2053,34 +2089,32 @@
           <w:sz w:val="24"/>
           <w:szCs w:val="24"/>
         </w:rPr>
-        <w:t xml:space="preserve">The </w:t>
-      </w:r>
-      <w:proofErr w:type="spellStart"/>
-      <w:r>
-        <w:rPr>
-          <w:rFonts w:ascii="Segoe UI" w:eastAsia="Times New Roman" w:hAnsi="Segoe UI" w:cs="Segoe UI"/>
-          <w:color w:val="24292E"/>
-          <w:sz w:val="24"/>
-          <w:szCs w:val="24"/>
-        </w:rPr>
-        <w:t>EntityName</w:t>
-      </w:r>
-      <w:proofErr w:type="spellEnd"/>
-      <w:r>
-        <w:rPr>
-          <w:rFonts w:ascii="Segoe UI" w:eastAsia="Times New Roman" w:hAnsi="Segoe UI" w:cs="Segoe UI"/>
-          <w:color w:val="24292E"/>
-          <w:sz w:val="24"/>
-          <w:szCs w:val="24"/>
-        </w:rPr>
-        <w:t xml:space="preserve">.  </w:t>
+        <w:t>The Source dataset properties</w:t>
+      </w:r>
+      <w:r>
+        <w:rPr>
+          <w:rFonts w:ascii="Segoe UI" w:eastAsia="Times New Roman" w:hAnsi="Segoe UI" w:cs="Segoe UI"/>
+          <w:color w:val="24292E"/>
+          <w:sz w:val="24"/>
+          <w:szCs w:val="24"/>
+        </w:rPr>
+        <w:t>, FolderName and FileName,</w:t>
+      </w:r>
+      <w:r>
+        <w:rPr>
+          <w:rFonts w:ascii="Segoe UI" w:eastAsia="Times New Roman" w:hAnsi="Segoe UI" w:cs="Segoe UI"/>
+          <w:color w:val="24292E"/>
+          <w:sz w:val="24"/>
+          <w:szCs w:val="24"/>
+        </w:rPr>
+        <w:t xml:space="preserve"> are set from the two pipeline parameters.</w:t>
       </w:r>
     </w:p>
     <w:p>
       <w:pPr>
         <w:shd w:val="clear" w:color="auto" w:fill="FFFFFF"/>
         <w:spacing w:before="240" w:after="240" w:line="240" w:lineRule="auto"/>
-        <w:ind w:left="1440"/>
+        <w:ind w:left="1080"/>
         <w:rPr>
           <w:rFonts w:ascii="Segoe UI" w:eastAsia="Times New Roman" w:hAnsi="Segoe UI" w:cs="Segoe UI"/>
           <w:color w:val="24292E"/>
@@ -2093,10 +2127,10 @@
           <w:noProof/>
         </w:rPr>
         <w:drawing>
-          <wp:inline distT="0" distB="0" distL="0" distR="0" wp14:anchorId="5A08F064" wp14:editId="23FB07BE">
-            <wp:extent cx="3835021" cy="1131659"/>
+          <wp:inline distT="0" distB="0" distL="0" distR="0" wp14:anchorId="50CE93C0" wp14:editId="7674A03E">
+            <wp:extent cx="3758576" cy="1621488"/>
             <wp:effectExtent l="0" t="0" r="0" b="0"/>
-            <wp:docPr id="22" name="Picture 22"/>
+            <wp:docPr id="9" name="Picture 9"/>
             <wp:cNvGraphicFramePr>
               <a:graphicFrameLocks xmlns:a="http://schemas.openxmlformats.org/drawingml/2006/main" noChangeAspect="1"/>
             </wp:cNvGraphicFramePr>
@@ -2116,7 +2150,7 @@
                   <pic:spPr>
                     <a:xfrm>
                       <a:off x="0" y="0"/>
-                      <a:ext cx="3881838" cy="1145474"/>
+                      <a:ext cx="3781689" cy="1631459"/>
                     </a:xfrm>
                     <a:prstGeom prst="rect">
                       <a:avLst/>
@@ -2132,7 +2166,7 @@
     <w:p>
       <w:pPr>
         <w:numPr>
-          <w:ilvl w:val="1"/>
+          <w:ilvl w:val="0"/>
           <w:numId w:val="3"/>
         </w:numPr>
         <w:shd w:val="clear" w:color="auto" w:fill="FFFFFF"/>
@@ -2151,7 +2185,79 @@
           <w:sz w:val="24"/>
           <w:szCs w:val="24"/>
         </w:rPr>
-        <w:t xml:space="preserve">The </w:t>
+        <w:t>The Sink dataset propert</w:t>
+      </w:r>
+      <w:r>
+        <w:rPr>
+          <w:rFonts w:ascii="Segoe UI" w:eastAsia="Times New Roman" w:hAnsi="Segoe UI" w:cs="Segoe UI"/>
+          <w:color w:val="24292E"/>
+          <w:sz w:val="24"/>
+          <w:szCs w:val="24"/>
+        </w:rPr>
+        <w:t>y,</w:t>
+      </w:r>
+      <w:r>
+        <w:rPr>
+          <w:rFonts w:ascii="Segoe UI" w:eastAsia="Times New Roman" w:hAnsi="Segoe UI" w:cs="Segoe UI"/>
+          <w:color w:val="24292E"/>
+          <w:sz w:val="24"/>
+          <w:szCs w:val="24"/>
+        </w:rPr>
+        <w:t xml:space="preserve"> </w:t>
+      </w:r>
+      <w:r>
+        <w:rPr>
+          <w:rFonts w:ascii="Segoe UI" w:eastAsia="Times New Roman" w:hAnsi="Segoe UI" w:cs="Segoe UI"/>
+          <w:color w:val="24292E"/>
+          <w:sz w:val="24"/>
+          <w:szCs w:val="24"/>
+        </w:rPr>
+        <w:t>e</w:t>
+      </w:r>
+      <w:r>
+        <w:rPr>
+          <w:rFonts w:ascii="Segoe UI" w:eastAsia="Times New Roman" w:hAnsi="Segoe UI" w:cs="Segoe UI"/>
+          <w:color w:val="24292E"/>
+          <w:sz w:val="24"/>
+          <w:szCs w:val="24"/>
+        </w:rPr>
+        <w:t>ntity</w:t>
+      </w:r>
+      <w:r>
+        <w:rPr>
+          <w:rFonts w:ascii="Segoe UI" w:eastAsia="Times New Roman" w:hAnsi="Segoe UI" w:cs="Segoe UI"/>
+          <w:color w:val="24292E"/>
+          <w:sz w:val="24"/>
+          <w:szCs w:val="24"/>
+        </w:rPr>
+        <w:t>Id, is</w:t>
+      </w:r>
+      <w:r>
+        <w:rPr>
+          <w:rFonts w:ascii="Segoe UI" w:eastAsia="Times New Roman" w:hAnsi="Segoe UI" w:cs="Segoe UI"/>
+          <w:color w:val="24292E"/>
+          <w:sz w:val="24"/>
+          <w:szCs w:val="24"/>
+        </w:rPr>
+        <w:t xml:space="preserve"> set using the FileFolder path.  It </w:t>
+      </w:r>
+      <w:r>
+        <w:rPr>
+          <w:rFonts w:ascii="Segoe UI" w:eastAsia="Times New Roman" w:hAnsi="Segoe UI" w:cs="Segoe UI"/>
+          <w:color w:val="24292E"/>
+          <w:sz w:val="24"/>
+          <w:szCs w:val="24"/>
+        </w:rPr>
+        <w:t>assumes</w:t>
+      </w:r>
+      <w:r>
+        <w:rPr>
+          <w:rFonts w:ascii="Segoe UI" w:eastAsia="Times New Roman" w:hAnsi="Segoe UI" w:cs="Segoe UI"/>
+          <w:color w:val="24292E"/>
+          <w:sz w:val="24"/>
+          <w:szCs w:val="24"/>
+        </w:rPr>
+        <w:t xml:space="preserve"> a container name of </w:t>
       </w:r>
       <w:r>
         <w:rPr>
@@ -2162,9 +2268,17 @@
           <w:sz w:val="24"/>
           <w:szCs w:val="24"/>
         </w:rPr>
-        <w:t xml:space="preserve">Set </w:t>
-      </w:r>
-      <w:proofErr w:type="spellStart"/>
+        <w:t>profisee-input</w:t>
+      </w:r>
+      <w:r>
+        <w:rPr>
+          <w:rFonts w:ascii="Segoe UI" w:eastAsia="Times New Roman" w:hAnsi="Segoe UI" w:cs="Segoe UI"/>
+          <w:color w:val="24292E"/>
+          <w:sz w:val="24"/>
+          <w:szCs w:val="24"/>
+        </w:rPr>
+        <w:t xml:space="preserve"> however you can use a different name. For example, a FileFolder path of </w:t>
+      </w:r>
       <w:r>
         <w:rPr>
           <w:rFonts w:ascii="Segoe UI" w:eastAsia="Times New Roman" w:hAnsi="Segoe UI" w:cs="Segoe UI"/>
@@ -2174,9 +2288,53 @@
           <w:sz w:val="24"/>
           <w:szCs w:val="24"/>
         </w:rPr>
-        <w:t>EntityName</w:t>
-      </w:r>
-      <w:proofErr w:type="spellEnd"/>
+        <w:t>profisee-input/product</w:t>
+      </w:r>
+      <w:r>
+        <w:rPr>
+          <w:rFonts w:ascii="Segoe UI" w:eastAsia="Times New Roman" w:hAnsi="Segoe UI" w:cs="Segoe UI"/>
+          <w:color w:val="24292E"/>
+          <w:sz w:val="24"/>
+          <w:szCs w:val="24"/>
+        </w:rPr>
+        <w:t xml:space="preserve"> will result in an </w:t>
+      </w:r>
+      <w:r>
+        <w:rPr>
+          <w:rFonts w:ascii="Segoe UI" w:eastAsia="Times New Roman" w:hAnsi="Segoe UI" w:cs="Segoe UI"/>
+          <w:color w:val="24292E"/>
+          <w:sz w:val="24"/>
+          <w:szCs w:val="24"/>
+        </w:rPr>
+        <w:t>e</w:t>
+      </w:r>
+      <w:r>
+        <w:rPr>
+          <w:rFonts w:ascii="Segoe UI" w:eastAsia="Times New Roman" w:hAnsi="Segoe UI" w:cs="Segoe UI"/>
+          <w:color w:val="24292E"/>
+          <w:sz w:val="24"/>
+          <w:szCs w:val="24"/>
+        </w:rPr>
+        <w:t>ntity</w:t>
+      </w:r>
+      <w:r>
+        <w:rPr>
+          <w:rFonts w:ascii="Segoe UI" w:eastAsia="Times New Roman" w:hAnsi="Segoe UI" w:cs="Segoe UI"/>
+          <w:color w:val="24292E"/>
+          <w:sz w:val="24"/>
+          <w:szCs w:val="24"/>
+        </w:rPr>
+        <w:t>Id</w:t>
+      </w:r>
+      <w:r>
+        <w:rPr>
+          <w:rFonts w:ascii="Segoe UI" w:eastAsia="Times New Roman" w:hAnsi="Segoe UI" w:cs="Segoe UI"/>
+          <w:color w:val="24292E"/>
+          <w:sz w:val="24"/>
+          <w:szCs w:val="24"/>
+        </w:rPr>
+        <w:t xml:space="preserve"> of </w:t>
+      </w:r>
       <w:r>
         <w:rPr>
           <w:rFonts w:ascii="Segoe UI" w:eastAsia="Times New Roman" w:hAnsi="Segoe UI" w:cs="Segoe UI"/>
@@ -2186,27 +2344,44 @@
           <w:sz w:val="24"/>
           <w:szCs w:val="24"/>
         </w:rPr>
-        <w:t xml:space="preserve"> variable</w:t>
-      </w:r>
-      <w:r>
-        <w:rPr>
-          <w:rFonts w:ascii="Segoe UI" w:eastAsia="Times New Roman" w:hAnsi="Segoe UI" w:cs="Segoe UI"/>
-          <w:color w:val="24292E"/>
-          <w:sz w:val="24"/>
-          <w:szCs w:val="24"/>
-        </w:rPr>
-        <w:t xml:space="preserve"> activity will set </w:t>
-      </w:r>
-      <w:r>
-        <w:rPr>
-          <w:rFonts w:ascii="Segoe UI" w:eastAsia="Times New Roman" w:hAnsi="Segoe UI" w:cs="Segoe UI"/>
-          <w:color w:val="24292E"/>
-          <w:sz w:val="24"/>
-          <w:szCs w:val="24"/>
-        </w:rPr>
-        <w:t xml:space="preserve">the </w:t>
-      </w:r>
-      <w:proofErr w:type="spellStart"/>
+        <w:t>product</w:t>
+      </w:r>
+      <w:r>
+        <w:rPr>
+          <w:rFonts w:ascii="Segoe UI" w:eastAsia="Times New Roman" w:hAnsi="Segoe UI" w:cs="Segoe UI"/>
+          <w:color w:val="24292E"/>
+          <w:sz w:val="24"/>
+          <w:szCs w:val="24"/>
+        </w:rPr>
+        <w:t>.</w:t>
+      </w:r>
+      <w:r>
+        <w:rPr>
+          <w:rFonts w:ascii="Segoe UI" w:eastAsia="Times New Roman" w:hAnsi="Segoe UI" w:cs="Segoe UI"/>
+          <w:color w:val="24292E"/>
+          <w:sz w:val="24"/>
+          <w:szCs w:val="24"/>
+        </w:rPr>
+        <w:t xml:space="preserve">  </w:t>
+      </w:r>
+      <w:r>
+        <w:rPr>
+          <w:rFonts w:ascii="Segoe UI" w:eastAsia="Times New Roman" w:hAnsi="Segoe UI" w:cs="Segoe UI"/>
+          <w:color w:val="24292E"/>
+          <w:sz w:val="24"/>
+          <w:szCs w:val="24"/>
+        </w:rPr>
+        <w:t xml:space="preserve">Note, the entityId can be either the entity’s Name, UID, or InternalId value.  </w:t>
+      </w:r>
+      <w:r>
+        <w:rPr>
+          <w:rFonts w:ascii="Segoe UI" w:eastAsia="Times New Roman" w:hAnsi="Segoe UI" w:cs="Segoe UI"/>
+          <w:color w:val="24292E"/>
+          <w:sz w:val="24"/>
+          <w:szCs w:val="24"/>
+        </w:rPr>
+        <w:t xml:space="preserve">The </w:t>
+      </w:r>
       <w:r>
         <w:rPr>
           <w:rFonts w:ascii="Segoe UI" w:eastAsia="Times New Roman" w:hAnsi="Segoe UI" w:cs="Segoe UI"/>
@@ -2216,48 +2391,26 @@
           <w:sz w:val="24"/>
           <w:szCs w:val="24"/>
         </w:rPr>
-        <w:t>EntityName</w:t>
-      </w:r>
-      <w:proofErr w:type="spellEnd"/>
-      <w:r>
-        <w:rPr>
-          <w:rFonts w:ascii="Segoe UI" w:eastAsia="Times New Roman" w:hAnsi="Segoe UI" w:cs="Segoe UI"/>
-          <w:color w:val="24292E"/>
-          <w:sz w:val="24"/>
-          <w:szCs w:val="24"/>
-        </w:rPr>
-        <w:t xml:space="preserve"> variable using the </w:t>
-      </w:r>
-      <w:proofErr w:type="spellStart"/>
-      <w:r>
-        <w:rPr>
-          <w:rFonts w:ascii="Segoe UI" w:eastAsia="Times New Roman" w:hAnsi="Segoe UI" w:cs="Segoe UI"/>
-          <w:color w:val="24292E"/>
-          <w:sz w:val="24"/>
-          <w:szCs w:val="24"/>
-        </w:rPr>
-        <w:t>FileFolder</w:t>
-      </w:r>
-      <w:proofErr w:type="spellEnd"/>
-      <w:r>
-        <w:rPr>
-          <w:rFonts w:ascii="Segoe UI" w:eastAsia="Times New Roman" w:hAnsi="Segoe UI" w:cs="Segoe UI"/>
-          <w:color w:val="24292E"/>
-          <w:sz w:val="24"/>
-          <w:szCs w:val="24"/>
-        </w:rPr>
-        <w:t xml:space="preserve"> path.</w:t>
-      </w:r>
-      <w:r>
-        <w:rPr>
-          <w:rFonts w:ascii="Segoe UI" w:eastAsia="Times New Roman" w:hAnsi="Segoe UI" w:cs="Segoe UI"/>
-          <w:color w:val="24292E"/>
-          <w:sz w:val="24"/>
-          <w:szCs w:val="24"/>
-        </w:rPr>
-        <w:t xml:space="preserve">  It uses a container name of </w:t>
-      </w:r>
-      <w:proofErr w:type="spellStart"/>
+        <w:t>Request method</w:t>
+      </w:r>
+      <w:r>
+        <w:rPr>
+          <w:rFonts w:ascii="Segoe UI" w:eastAsia="Times New Roman" w:hAnsi="Segoe UI" w:cs="Segoe UI"/>
+          <w:color w:val="24292E"/>
+          <w:sz w:val="24"/>
+          <w:szCs w:val="24"/>
+        </w:rPr>
+        <w:t xml:space="preserve"> must be </w:t>
+      </w:r>
+      <w:r>
+        <w:rPr>
+          <w:rFonts w:ascii="Segoe UI" w:eastAsia="Times New Roman" w:hAnsi="Segoe UI" w:cs="Segoe UI"/>
+          <w:color w:val="24292E"/>
+          <w:sz w:val="24"/>
+          <w:szCs w:val="24"/>
+        </w:rPr>
+        <w:t xml:space="preserve">set to </w:t>
+      </w:r>
       <w:r>
         <w:rPr>
           <w:rFonts w:ascii="Segoe UI" w:eastAsia="Times New Roman" w:hAnsi="Segoe UI" w:cs="Segoe UI"/>
@@ -2267,121 +2420,7 @@
           <w:sz w:val="24"/>
           <w:szCs w:val="24"/>
         </w:rPr>
-        <w:t>profisee</w:t>
-      </w:r>
-      <w:proofErr w:type="spellEnd"/>
-      <w:r>
-        <w:rPr>
-          <w:rFonts w:ascii="Segoe UI" w:eastAsia="Times New Roman" w:hAnsi="Segoe UI" w:cs="Segoe UI"/>
-          <w:b/>
-          <w:bCs/>
-          <w:color w:val="24292E"/>
-          <w:sz w:val="24"/>
-          <w:szCs w:val="24"/>
-        </w:rPr>
-        <w:t>-input</w:t>
-      </w:r>
-      <w:r>
-        <w:rPr>
-          <w:rFonts w:ascii="Segoe UI" w:eastAsia="Times New Roman" w:hAnsi="Segoe UI" w:cs="Segoe UI"/>
-          <w:color w:val="24292E"/>
-          <w:sz w:val="24"/>
-          <w:szCs w:val="24"/>
-        </w:rPr>
-        <w:t xml:space="preserve"> however you can use a different name.</w:t>
-      </w:r>
-      <w:r>
-        <w:rPr>
-          <w:rFonts w:ascii="Segoe UI" w:eastAsia="Times New Roman" w:hAnsi="Segoe UI" w:cs="Segoe UI"/>
-          <w:color w:val="24292E"/>
-          <w:sz w:val="24"/>
-          <w:szCs w:val="24"/>
-        </w:rPr>
-        <w:t xml:space="preserve"> For example, a </w:t>
-      </w:r>
-      <w:proofErr w:type="spellStart"/>
-      <w:r>
-        <w:rPr>
-          <w:rFonts w:ascii="Segoe UI" w:eastAsia="Times New Roman" w:hAnsi="Segoe UI" w:cs="Segoe UI"/>
-          <w:color w:val="24292E"/>
-          <w:sz w:val="24"/>
-          <w:szCs w:val="24"/>
-        </w:rPr>
-        <w:t>FileFolder</w:t>
-      </w:r>
-      <w:proofErr w:type="spellEnd"/>
-      <w:r>
-        <w:rPr>
-          <w:rFonts w:ascii="Segoe UI" w:eastAsia="Times New Roman" w:hAnsi="Segoe UI" w:cs="Segoe UI"/>
-          <w:color w:val="24292E"/>
-          <w:sz w:val="24"/>
-          <w:szCs w:val="24"/>
-        </w:rPr>
-        <w:t xml:space="preserve"> path of </w:t>
-      </w:r>
-      <w:proofErr w:type="spellStart"/>
-      <w:r>
-        <w:rPr>
-          <w:rFonts w:ascii="Segoe UI" w:eastAsia="Times New Roman" w:hAnsi="Segoe UI" w:cs="Segoe UI"/>
-          <w:b/>
-          <w:bCs/>
-          <w:color w:val="24292E"/>
-          <w:sz w:val="24"/>
-          <w:szCs w:val="24"/>
-        </w:rPr>
-        <w:t>profisee</w:t>
-      </w:r>
-      <w:proofErr w:type="spellEnd"/>
-      <w:r>
-        <w:rPr>
-          <w:rFonts w:ascii="Segoe UI" w:eastAsia="Times New Roman" w:hAnsi="Segoe UI" w:cs="Segoe UI"/>
-          <w:b/>
-          <w:bCs/>
-          <w:color w:val="24292E"/>
-          <w:sz w:val="24"/>
-          <w:szCs w:val="24"/>
-        </w:rPr>
-        <w:t>-input/product</w:t>
-      </w:r>
-      <w:r>
-        <w:rPr>
-          <w:rFonts w:ascii="Segoe UI" w:eastAsia="Times New Roman" w:hAnsi="Segoe UI" w:cs="Segoe UI"/>
-          <w:color w:val="24292E"/>
-          <w:sz w:val="24"/>
-          <w:szCs w:val="24"/>
-        </w:rPr>
-        <w:t xml:space="preserve"> will result in an </w:t>
-      </w:r>
-      <w:proofErr w:type="spellStart"/>
-      <w:r>
-        <w:rPr>
-          <w:rFonts w:ascii="Segoe UI" w:eastAsia="Times New Roman" w:hAnsi="Segoe UI" w:cs="Segoe UI"/>
-          <w:color w:val="24292E"/>
-          <w:sz w:val="24"/>
-          <w:szCs w:val="24"/>
-        </w:rPr>
-        <w:t>EntityName</w:t>
-      </w:r>
-      <w:proofErr w:type="spellEnd"/>
-      <w:r>
-        <w:rPr>
-          <w:rFonts w:ascii="Segoe UI" w:eastAsia="Times New Roman" w:hAnsi="Segoe UI" w:cs="Segoe UI"/>
-          <w:color w:val="24292E"/>
-          <w:sz w:val="24"/>
-          <w:szCs w:val="24"/>
-        </w:rPr>
-        <w:t xml:space="preserve"> of </w:t>
-      </w:r>
-      <w:r>
-        <w:rPr>
-          <w:rFonts w:ascii="Segoe UI" w:eastAsia="Times New Roman" w:hAnsi="Segoe UI" w:cs="Segoe UI"/>
-          <w:b/>
-          <w:bCs/>
-          <w:color w:val="24292E"/>
-          <w:sz w:val="24"/>
-          <w:szCs w:val="24"/>
-        </w:rPr>
-        <w:t>product</w:t>
+        <w:t>PATCH</w:t>
       </w:r>
       <w:r>
         <w:rPr>
@@ -2397,7 +2436,7 @@
       <w:pPr>
         <w:shd w:val="clear" w:color="auto" w:fill="FFFFFF"/>
         <w:spacing w:before="240" w:after="240" w:line="240" w:lineRule="auto"/>
-        <w:ind w:left="1440"/>
+        <w:ind w:left="1080"/>
         <w:rPr>
           <w:rFonts w:ascii="Segoe UI" w:eastAsia="Times New Roman" w:hAnsi="Segoe UI" w:cs="Segoe UI"/>
           <w:color w:val="24292E"/>
@@ -2409,12 +2448,11 @@
         <w:rPr>
           <w:noProof/>
         </w:rPr>
-        <w:lastRenderedPageBreak/>
         <w:drawing>
-          <wp:inline distT="0" distB="0" distL="0" distR="0" wp14:anchorId="3C86227C" wp14:editId="541802D2">
-            <wp:extent cx="3731472" cy="1121963"/>
-            <wp:effectExtent l="0" t="0" r="2540" b="2540"/>
-            <wp:docPr id="5" name="Picture 5"/>
+          <wp:inline distT="0" distB="0" distL="0" distR="0" wp14:anchorId="64319D9B" wp14:editId="5CC6C224">
+            <wp:extent cx="4176979" cy="1366443"/>
+            <wp:effectExtent l="0" t="0" r="0" b="5715"/>
+            <wp:docPr id="8" name="Picture 8"/>
             <wp:cNvGraphicFramePr>
               <a:graphicFrameLocks xmlns:a="http://schemas.openxmlformats.org/drawingml/2006/main" noChangeAspect="1"/>
             </wp:cNvGraphicFramePr>
@@ -2434,7 +2472,7 @@
                   <pic:spPr>
                     <a:xfrm>
                       <a:off x="0" y="0"/>
-                      <a:ext cx="3787637" cy="1138850"/>
+                      <a:ext cx="4214396" cy="1378683"/>
                     </a:xfrm>
                     <a:prstGeom prst="rect">
                       <a:avLst/>
@@ -2469,14 +2507,212 @@
           <w:sz w:val="24"/>
           <w:szCs w:val="24"/>
         </w:rPr>
-        <w:t>The Source dataset properties are set from the two pipeline parameters.</w:t>
-      </w:r>
-    </w:p>
-    <w:p>
-      <w:pPr>
+        <w:t xml:space="preserve">You can trigger the pipeline manually, but </w:t>
+      </w:r>
+      <w:r>
+        <w:rPr>
+          <w:rFonts w:ascii="Segoe UI" w:eastAsia="Times New Roman" w:hAnsi="Segoe UI" w:cs="Segoe UI"/>
+          <w:color w:val="24292E"/>
+          <w:sz w:val="24"/>
+          <w:szCs w:val="24"/>
+        </w:rPr>
+        <w:t>you can also create an Event trigger</w:t>
+      </w:r>
+      <w:r>
+        <w:rPr>
+          <w:rFonts w:ascii="Segoe UI" w:eastAsia="Times New Roman" w:hAnsi="Segoe UI" w:cs="Segoe UI"/>
+          <w:color w:val="24292E"/>
+          <w:sz w:val="24"/>
+          <w:szCs w:val="24"/>
+        </w:rPr>
+        <w:t xml:space="preserve"> to trigger the pipeline to run any time a new file is uploaded to the container</w:t>
+      </w:r>
+      <w:r>
+        <w:rPr>
+          <w:rFonts w:ascii="Segoe UI" w:eastAsia="Times New Roman" w:hAnsi="Segoe UI" w:cs="Segoe UI"/>
+          <w:color w:val="24292E"/>
+          <w:sz w:val="24"/>
+          <w:szCs w:val="24"/>
+        </w:rPr>
+        <w:t>.</w:t>
+      </w:r>
+    </w:p>
+    <w:p>
+      <w:pPr>
+        <w:numPr>
+          <w:ilvl w:val="1"/>
+          <w:numId w:val="3"/>
+        </w:numPr>
         <w:shd w:val="clear" w:color="auto" w:fill="FFFFFF"/>
         <w:spacing w:before="240" w:after="240" w:line="240" w:lineRule="auto"/>
-        <w:ind w:left="1080"/>
+        <w:rPr>
+          <w:rFonts w:ascii="Segoe UI" w:eastAsia="Times New Roman" w:hAnsi="Segoe UI" w:cs="Segoe UI"/>
+          <w:color w:val="24292E"/>
+          <w:sz w:val="24"/>
+          <w:szCs w:val="24"/>
+        </w:rPr>
+      </w:pPr>
+      <w:r>
+        <w:rPr>
+          <w:rFonts w:ascii="Segoe UI" w:eastAsia="Times New Roman" w:hAnsi="Segoe UI" w:cs="Segoe UI"/>
+          <w:color w:val="24292E"/>
+          <w:sz w:val="24"/>
+          <w:szCs w:val="24"/>
+        </w:rPr>
+        <w:t>Set up your trigger pointing to your input container.</w:t>
+      </w:r>
+      <w:r>
+        <w:rPr>
+          <w:rFonts w:ascii="Segoe UI" w:eastAsia="Times New Roman" w:hAnsi="Segoe UI" w:cs="Segoe UI"/>
+          <w:color w:val="24292E"/>
+          <w:sz w:val="24"/>
+          <w:szCs w:val="24"/>
+        </w:rPr>
+        <w:t xml:space="preserve">  </w:t>
+      </w:r>
+      <w:r>
+        <w:rPr>
+          <w:rFonts w:ascii="Segoe UI" w:eastAsia="Times New Roman" w:hAnsi="Segoe UI" w:cs="Segoe UI"/>
+          <w:color w:val="24292E"/>
+          <w:sz w:val="24"/>
+          <w:szCs w:val="24"/>
+        </w:rPr>
+        <w:t xml:space="preserve">Enter the </w:t>
+      </w:r>
+      <w:r>
+        <w:rPr>
+          <w:rFonts w:ascii="Segoe UI" w:eastAsia="Times New Roman" w:hAnsi="Segoe UI" w:cs="Segoe UI"/>
+          <w:b/>
+          <w:bCs/>
+          <w:color w:val="24292E"/>
+          <w:sz w:val="24"/>
+          <w:szCs w:val="24"/>
+        </w:rPr>
+        <w:t>Container name</w:t>
+      </w:r>
+      <w:r>
+        <w:rPr>
+          <w:rFonts w:ascii="Segoe UI" w:eastAsia="Times New Roman" w:hAnsi="Segoe UI" w:cs="Segoe UI"/>
+          <w:color w:val="24292E"/>
+          <w:sz w:val="24"/>
+          <w:szCs w:val="24"/>
+        </w:rPr>
+        <w:t xml:space="preserve"> in this format </w:t>
+      </w:r>
+      <w:r>
+        <w:rPr>
+          <w:rFonts w:ascii="Segoe UI" w:eastAsia="Times New Roman" w:hAnsi="Segoe UI" w:cs="Segoe UI"/>
+          <w:b/>
+          <w:bCs/>
+          <w:color w:val="24292E"/>
+          <w:sz w:val="24"/>
+          <w:szCs w:val="24"/>
+        </w:rPr>
+        <w:t>/&lt;container name&gt;/</w:t>
+      </w:r>
+      <w:r>
+        <w:rPr>
+          <w:rFonts w:ascii="Segoe UI" w:eastAsia="Times New Roman" w:hAnsi="Segoe UI" w:cs="Segoe UI"/>
+          <w:color w:val="24292E"/>
+          <w:sz w:val="24"/>
+          <w:szCs w:val="24"/>
+        </w:rPr>
+        <w:t xml:space="preserve">.  For example: </w:t>
+      </w:r>
+      <w:r>
+        <w:rPr>
+          <w:rFonts w:ascii="Segoe UI" w:eastAsia="Times New Roman" w:hAnsi="Segoe UI" w:cs="Segoe UI"/>
+          <w:b/>
+          <w:bCs/>
+          <w:color w:val="24292E"/>
+          <w:sz w:val="24"/>
+          <w:szCs w:val="24"/>
+        </w:rPr>
+        <w:t>/profisee-input/</w:t>
+      </w:r>
+      <w:r>
+        <w:rPr>
+          <w:rFonts w:ascii="Segoe UI" w:eastAsia="Times New Roman" w:hAnsi="Segoe UI" w:cs="Segoe UI"/>
+          <w:color w:val="24292E"/>
+          <w:sz w:val="24"/>
+          <w:szCs w:val="24"/>
+        </w:rPr>
+        <w:t xml:space="preserve">.  </w:t>
+      </w:r>
+      <w:r>
+        <w:rPr>
+          <w:rFonts w:ascii="Segoe UI" w:eastAsia="Times New Roman" w:hAnsi="Segoe UI" w:cs="Segoe UI"/>
+          <w:color w:val="24292E"/>
+          <w:sz w:val="24"/>
+          <w:szCs w:val="24"/>
+        </w:rPr>
+        <w:t xml:space="preserve">Click </w:t>
+      </w:r>
+      <w:r>
+        <w:rPr>
+          <w:rFonts w:ascii="Segoe UI" w:eastAsia="Times New Roman" w:hAnsi="Segoe UI" w:cs="Segoe UI"/>
+          <w:b/>
+          <w:bCs/>
+          <w:color w:val="24292E"/>
+          <w:sz w:val="24"/>
+          <w:szCs w:val="24"/>
+        </w:rPr>
+        <w:t>Continue</w:t>
+      </w:r>
+      <w:r>
+        <w:rPr>
+          <w:rFonts w:ascii="Segoe UI" w:eastAsia="Times New Roman" w:hAnsi="Segoe UI" w:cs="Segoe UI"/>
+          <w:color w:val="24292E"/>
+          <w:sz w:val="24"/>
+          <w:szCs w:val="24"/>
+        </w:rPr>
+        <w:t xml:space="preserve"> when done.</w:t>
+      </w:r>
+      <w:r>
+        <w:rPr>
+          <w:rFonts w:ascii="Segoe UI" w:eastAsia="Times New Roman" w:hAnsi="Segoe UI" w:cs="Segoe UI"/>
+          <w:color w:val="24292E"/>
+          <w:sz w:val="24"/>
+          <w:szCs w:val="24"/>
+        </w:rPr>
+        <w:t xml:space="preserve"> Note: the Container name must match </w:t>
+      </w:r>
+      <w:r>
+        <w:rPr>
+          <w:rFonts w:ascii="Segoe UI" w:eastAsia="Times New Roman" w:hAnsi="Segoe UI" w:cs="Segoe UI"/>
+          <w:color w:val="24292E"/>
+          <w:sz w:val="24"/>
+          <w:szCs w:val="24"/>
+        </w:rPr>
+        <w:lastRenderedPageBreak/>
+        <w:t xml:space="preserve">the input container name entered in the </w:t>
+      </w:r>
+      <w:r>
+        <w:rPr>
+          <w:rFonts w:ascii="Segoe UI" w:eastAsia="Times New Roman" w:hAnsi="Segoe UI" w:cs="Segoe UI"/>
+          <w:b/>
+          <w:bCs/>
+          <w:color w:val="24292E"/>
+          <w:sz w:val="24"/>
+          <w:szCs w:val="24"/>
+        </w:rPr>
+        <w:t>Set EntityName variable</w:t>
+      </w:r>
+      <w:r>
+        <w:rPr>
+          <w:rFonts w:ascii="Segoe UI" w:eastAsia="Times New Roman" w:hAnsi="Segoe UI" w:cs="Segoe UI"/>
+          <w:color w:val="24292E"/>
+          <w:sz w:val="24"/>
+          <w:szCs w:val="24"/>
+        </w:rPr>
+        <w:t xml:space="preserve"> activity above.</w:t>
+      </w:r>
+    </w:p>
+    <w:p>
+      <w:pPr>
+        <w:shd w:val="clear" w:color="auto" w:fill="FFFFFF"/>
+        <w:spacing w:before="240" w:after="240" w:line="240" w:lineRule="auto"/>
+        <w:ind w:left="1440"/>
         <w:rPr>
           <w:rFonts w:ascii="Segoe UI" w:eastAsia="Times New Roman" w:hAnsi="Segoe UI" w:cs="Segoe UI"/>
           <w:color w:val="24292E"/>
@@ -2489,10 +2725,10 @@
           <w:noProof/>
         </w:rPr>
         <w:drawing>
-          <wp:inline distT="0" distB="0" distL="0" distR="0" wp14:anchorId="50CE93C0" wp14:editId="7674A03E">
-            <wp:extent cx="3758576" cy="1621488"/>
-            <wp:effectExtent l="0" t="0" r="0" b="0"/>
-            <wp:docPr id="9" name="Picture 9"/>
+          <wp:inline distT="0" distB="0" distL="0" distR="0" wp14:anchorId="4BDE685C" wp14:editId="45C1CC96">
+            <wp:extent cx="3235517" cy="4717855"/>
+            <wp:effectExtent l="0" t="0" r="3175" b="6985"/>
+            <wp:docPr id="17" name="Picture 17"/>
             <wp:cNvGraphicFramePr>
               <a:graphicFrameLocks xmlns:a="http://schemas.openxmlformats.org/drawingml/2006/main" noChangeAspect="1"/>
             </wp:cNvGraphicFramePr>
@@ -2512,7 +2748,7 @@
                   <pic:spPr>
                     <a:xfrm>
                       <a:off x="0" y="0"/>
-                      <a:ext cx="3781689" cy="1631459"/>
+                      <a:ext cx="3249421" cy="4738129"/>
                     </a:xfrm>
                     <a:prstGeom prst="rect">
                       <a:avLst/>
@@ -2528,7 +2764,7 @@
     <w:p>
       <w:pPr>
         <w:numPr>
-          <w:ilvl w:val="0"/>
+          <w:ilvl w:val="1"/>
           <w:numId w:val="3"/>
         </w:numPr>
         <w:shd w:val="clear" w:color="auto" w:fill="FFFFFF"/>
@@ -2547,103 +2783,7 @@
           <w:sz w:val="24"/>
           <w:szCs w:val="24"/>
         </w:rPr>
-        <w:t xml:space="preserve">The Sink dataset properties are </w:t>
-      </w:r>
-      <w:r>
-        <w:rPr>
-          <w:rFonts w:ascii="Segoe UI" w:eastAsia="Times New Roman" w:hAnsi="Segoe UI" w:cs="Segoe UI"/>
-          <w:color w:val="24292E"/>
-          <w:sz w:val="24"/>
-          <w:szCs w:val="24"/>
-        </w:rPr>
-        <w:t xml:space="preserve">set from the </w:t>
-      </w:r>
-      <w:proofErr w:type="spellStart"/>
-      <w:r>
-        <w:rPr>
-          <w:rFonts w:ascii="Segoe UI" w:eastAsia="Times New Roman" w:hAnsi="Segoe UI" w:cs="Segoe UI"/>
-          <w:color w:val="24292E"/>
-          <w:sz w:val="24"/>
-          <w:szCs w:val="24"/>
-        </w:rPr>
-        <w:t>EntityName</w:t>
-      </w:r>
-      <w:proofErr w:type="spellEnd"/>
-      <w:r>
-        <w:rPr>
-          <w:rFonts w:ascii="Segoe UI" w:eastAsia="Times New Roman" w:hAnsi="Segoe UI" w:cs="Segoe UI"/>
-          <w:color w:val="24292E"/>
-          <w:sz w:val="24"/>
-          <w:szCs w:val="24"/>
-        </w:rPr>
-        <w:t xml:space="preserve"> variable and the </w:t>
-      </w:r>
-      <w:proofErr w:type="spellStart"/>
-      <w:r>
-        <w:rPr>
-          <w:rFonts w:ascii="Segoe UI" w:eastAsia="Times New Roman" w:hAnsi="Segoe UI" w:cs="Segoe UI"/>
-          <w:color w:val="24292E"/>
-          <w:sz w:val="24"/>
-          <w:szCs w:val="24"/>
-        </w:rPr>
-        <w:t>isUpsert</w:t>
-      </w:r>
-      <w:proofErr w:type="spellEnd"/>
-      <w:r>
-        <w:rPr>
-          <w:rFonts w:ascii="Segoe UI" w:eastAsia="Times New Roman" w:hAnsi="Segoe UI" w:cs="Segoe UI"/>
-          <w:color w:val="24292E"/>
-          <w:sz w:val="24"/>
-          <w:szCs w:val="24"/>
-        </w:rPr>
-        <w:t xml:space="preserve"> is set to true</w:t>
-      </w:r>
-      <w:r>
-        <w:rPr>
-          <w:rFonts w:ascii="Segoe UI" w:eastAsia="Times New Roman" w:hAnsi="Segoe UI" w:cs="Segoe UI"/>
-          <w:color w:val="24292E"/>
-          <w:sz w:val="24"/>
-          <w:szCs w:val="24"/>
-        </w:rPr>
-        <w:t xml:space="preserve">.  You can change </w:t>
-      </w:r>
-      <w:r>
-        <w:rPr>
-          <w:rFonts w:ascii="Segoe UI" w:eastAsia="Times New Roman" w:hAnsi="Segoe UI" w:cs="Segoe UI"/>
-          <w:color w:val="24292E"/>
-          <w:sz w:val="24"/>
-          <w:szCs w:val="24"/>
-        </w:rPr>
-        <w:t xml:space="preserve">it </w:t>
-      </w:r>
-      <w:r>
-        <w:rPr>
-          <w:rFonts w:ascii="Segoe UI" w:eastAsia="Times New Roman" w:hAnsi="Segoe UI" w:cs="Segoe UI"/>
-          <w:color w:val="24292E"/>
-          <w:sz w:val="24"/>
-          <w:szCs w:val="24"/>
-        </w:rPr>
-        <w:t xml:space="preserve">to false if you wish to perform an Update instead of an </w:t>
-      </w:r>
-      <w:proofErr w:type="spellStart"/>
-      <w:r>
-        <w:rPr>
-          <w:rFonts w:ascii="Segoe UI" w:eastAsia="Times New Roman" w:hAnsi="Segoe UI" w:cs="Segoe UI"/>
-          <w:color w:val="24292E"/>
-          <w:sz w:val="24"/>
-          <w:szCs w:val="24"/>
-        </w:rPr>
-        <w:t>Upsert</w:t>
-      </w:r>
-      <w:proofErr w:type="spellEnd"/>
-      <w:r>
-        <w:rPr>
-          <w:rFonts w:ascii="Segoe UI" w:eastAsia="Times New Roman" w:hAnsi="Segoe UI" w:cs="Segoe UI"/>
-          <w:color w:val="24292E"/>
-          <w:sz w:val="24"/>
-          <w:szCs w:val="24"/>
-        </w:rPr>
-        <w:t xml:space="preserve">.  The </w:t>
+        <w:t xml:space="preserve">Click </w:t>
       </w:r>
       <w:r>
         <w:rPr>
@@ -2654,25 +2794,16 @@
           <w:sz w:val="24"/>
           <w:szCs w:val="24"/>
         </w:rPr>
-        <w:t>Request method</w:t>
-      </w:r>
-      <w:r>
-        <w:rPr>
-          <w:rFonts w:ascii="Segoe UI" w:eastAsia="Times New Roman" w:hAnsi="Segoe UI" w:cs="Segoe UI"/>
-          <w:color w:val="24292E"/>
-          <w:sz w:val="24"/>
-          <w:szCs w:val="24"/>
-        </w:rPr>
-        <w:t xml:space="preserve"> must be </w:t>
-      </w:r>
-      <w:r>
-        <w:rPr>
-          <w:rFonts w:ascii="Segoe UI" w:eastAsia="Times New Roman" w:hAnsi="Segoe UI" w:cs="Segoe UI"/>
-          <w:color w:val="24292E"/>
-          <w:sz w:val="24"/>
-          <w:szCs w:val="24"/>
-        </w:rPr>
-        <w:t xml:space="preserve">set to </w:t>
+        <w:t>Continue</w:t>
+      </w:r>
+      <w:r>
+        <w:rPr>
+          <w:rFonts w:ascii="Segoe UI" w:eastAsia="Times New Roman" w:hAnsi="Segoe UI" w:cs="Segoe UI"/>
+          <w:color w:val="24292E"/>
+          <w:sz w:val="24"/>
+          <w:szCs w:val="24"/>
+        </w:rPr>
+        <w:t xml:space="preserve"> on the </w:t>
       </w:r>
       <w:r>
         <w:rPr>
@@ -2683,23 +2814,23 @@
           <w:sz w:val="24"/>
           <w:szCs w:val="24"/>
         </w:rPr>
-        <w:t>PATCH</w:t>
-      </w:r>
-      <w:r>
-        <w:rPr>
-          <w:rFonts w:ascii="Segoe UI" w:eastAsia="Times New Roman" w:hAnsi="Segoe UI" w:cs="Segoe UI"/>
-          <w:color w:val="24292E"/>
-          <w:sz w:val="24"/>
-          <w:szCs w:val="24"/>
-        </w:rPr>
-        <w:t>.</w:t>
+        <w:t>Data preview</w:t>
+      </w:r>
+      <w:r>
+        <w:rPr>
+          <w:rFonts w:ascii="Segoe UI" w:eastAsia="Times New Roman" w:hAnsi="Segoe UI" w:cs="Segoe UI"/>
+          <w:color w:val="24292E"/>
+          <w:sz w:val="24"/>
+          <w:szCs w:val="24"/>
+        </w:rPr>
+        <w:t xml:space="preserve"> page.</w:t>
       </w:r>
     </w:p>
     <w:p>
       <w:pPr>
         <w:shd w:val="clear" w:color="auto" w:fill="FFFFFF"/>
         <w:spacing w:before="240" w:after="240" w:line="240" w:lineRule="auto"/>
-        <w:ind w:left="1080"/>
+        <w:ind w:left="1440"/>
         <w:rPr>
           <w:rFonts w:ascii="Segoe UI" w:eastAsia="Times New Roman" w:hAnsi="Segoe UI" w:cs="Segoe UI"/>
           <w:color w:val="24292E"/>
@@ -2711,11 +2842,12 @@
         <w:rPr>
           <w:noProof/>
         </w:rPr>
+        <w:lastRenderedPageBreak/>
         <w:drawing>
-          <wp:inline distT="0" distB="0" distL="0" distR="0" wp14:anchorId="52A0E9FC" wp14:editId="46A037EA">
-            <wp:extent cx="4196687" cy="1946348"/>
-            <wp:effectExtent l="0" t="0" r="0" b="0"/>
-            <wp:docPr id="37" name="Picture 37"/>
+          <wp:inline distT="0" distB="0" distL="0" distR="0" wp14:anchorId="4B85FFA8" wp14:editId="2A2CA533">
+            <wp:extent cx="3325071" cy="2631003"/>
+            <wp:effectExtent l="0" t="0" r="8890" b="0"/>
+            <wp:docPr id="11" name="Picture 11"/>
             <wp:cNvGraphicFramePr>
               <a:graphicFrameLocks xmlns:a="http://schemas.openxmlformats.org/drawingml/2006/main" noChangeAspect="1"/>
             </wp:cNvGraphicFramePr>
@@ -2735,7 +2867,7 @@
                   <pic:spPr>
                     <a:xfrm>
                       <a:off x="0" y="0"/>
-                      <a:ext cx="4212873" cy="1953855"/>
+                      <a:ext cx="3341629" cy="2644105"/>
                     </a:xfrm>
                     <a:prstGeom prst="rect">
                       <a:avLst/>
@@ -2751,58 +2883,6 @@
     <w:p>
       <w:pPr>
         <w:numPr>
-          <w:ilvl w:val="0"/>
-          <w:numId w:val="3"/>
-        </w:numPr>
-        <w:shd w:val="clear" w:color="auto" w:fill="FFFFFF"/>
-        <w:spacing w:before="240" w:after="240" w:line="240" w:lineRule="auto"/>
-        <w:rPr>
-          <w:rFonts w:ascii="Segoe UI" w:eastAsia="Times New Roman" w:hAnsi="Segoe UI" w:cs="Segoe UI"/>
-          <w:color w:val="24292E"/>
-          <w:sz w:val="24"/>
-          <w:szCs w:val="24"/>
-        </w:rPr>
-      </w:pPr>
-      <w:r>
-        <w:rPr>
-          <w:rFonts w:ascii="Segoe UI" w:eastAsia="Times New Roman" w:hAnsi="Segoe UI" w:cs="Segoe UI"/>
-          <w:color w:val="24292E"/>
-          <w:sz w:val="24"/>
-          <w:szCs w:val="24"/>
-        </w:rPr>
-        <w:t xml:space="preserve">You can trigger the pipeline manually, but </w:t>
-      </w:r>
-      <w:r>
-        <w:rPr>
-          <w:rFonts w:ascii="Segoe UI" w:eastAsia="Times New Roman" w:hAnsi="Segoe UI" w:cs="Segoe UI"/>
-          <w:color w:val="24292E"/>
-          <w:sz w:val="24"/>
-          <w:szCs w:val="24"/>
-        </w:rPr>
-        <w:t>you can also create an Event trigger</w:t>
-      </w:r>
-      <w:r>
-        <w:rPr>
-          <w:rFonts w:ascii="Segoe UI" w:eastAsia="Times New Roman" w:hAnsi="Segoe UI" w:cs="Segoe UI"/>
-          <w:color w:val="24292E"/>
-          <w:sz w:val="24"/>
-          <w:szCs w:val="24"/>
-        </w:rPr>
-        <w:t xml:space="preserve"> to trigger the pipeline to run any time a new file is uploaded to the container</w:t>
-      </w:r>
-      <w:r>
-        <w:rPr>
-          <w:rFonts w:ascii="Segoe UI" w:eastAsia="Times New Roman" w:hAnsi="Segoe UI" w:cs="Segoe UI"/>
-          <w:color w:val="24292E"/>
-          <w:sz w:val="24"/>
-          <w:szCs w:val="24"/>
-        </w:rPr>
-        <w:t>.</w:t>
-      </w:r>
-    </w:p>
-    <w:p>
-      <w:pPr>
-        <w:numPr>
           <w:ilvl w:val="1"/>
           <w:numId w:val="3"/>
         </w:numPr>
@@ -2822,25 +2902,7 @@
           <w:sz w:val="24"/>
           <w:szCs w:val="24"/>
         </w:rPr>
-        <w:t>Set up your trigger pointing to your input container.</w:t>
-      </w:r>
-      <w:r>
-        <w:rPr>
-          <w:rFonts w:ascii="Segoe UI" w:eastAsia="Times New Roman" w:hAnsi="Segoe UI" w:cs="Segoe UI"/>
-          <w:color w:val="24292E"/>
-          <w:sz w:val="24"/>
-          <w:szCs w:val="24"/>
-        </w:rPr>
-        <w:t xml:space="preserve">  </w:t>
-      </w:r>
-      <w:r>
-        <w:rPr>
-          <w:rFonts w:ascii="Segoe UI" w:eastAsia="Times New Roman" w:hAnsi="Segoe UI" w:cs="Segoe UI"/>
-          <w:color w:val="24292E"/>
-          <w:sz w:val="24"/>
-          <w:szCs w:val="24"/>
-        </w:rPr>
-        <w:t xml:space="preserve">Enter the </w:t>
+        <w:t xml:space="preserve">Enter the following </w:t>
       </w:r>
       <w:r>
         <w:rPr>
@@ -2851,182 +2913,7 @@
           <w:sz w:val="24"/>
           <w:szCs w:val="24"/>
         </w:rPr>
-        <w:t>Container name</w:t>
-      </w:r>
-      <w:r>
-        <w:rPr>
-          <w:rFonts w:ascii="Segoe UI" w:eastAsia="Times New Roman" w:hAnsi="Segoe UI" w:cs="Segoe UI"/>
-          <w:color w:val="24292E"/>
-          <w:sz w:val="24"/>
-          <w:szCs w:val="24"/>
-        </w:rPr>
-        <w:t xml:space="preserve"> in this format </w:t>
-      </w:r>
-      <w:r>
-        <w:rPr>
-          <w:rFonts w:ascii="Segoe UI" w:eastAsia="Times New Roman" w:hAnsi="Segoe UI" w:cs="Segoe UI"/>
-          <w:b/>
-          <w:bCs/>
-          <w:color w:val="24292E"/>
-          <w:sz w:val="24"/>
-          <w:szCs w:val="24"/>
-        </w:rPr>
-        <w:t>/&lt;container name&gt;/</w:t>
-      </w:r>
-      <w:r>
-        <w:rPr>
-          <w:rFonts w:ascii="Segoe UI" w:eastAsia="Times New Roman" w:hAnsi="Segoe UI" w:cs="Segoe UI"/>
-          <w:color w:val="24292E"/>
-          <w:sz w:val="24"/>
-          <w:szCs w:val="24"/>
-        </w:rPr>
-        <w:t xml:space="preserve">.  For example: </w:t>
-      </w:r>
-      <w:r>
-        <w:rPr>
-          <w:rFonts w:ascii="Segoe UI" w:eastAsia="Times New Roman" w:hAnsi="Segoe UI" w:cs="Segoe UI"/>
-          <w:b/>
-          <w:bCs/>
-          <w:color w:val="24292E"/>
-          <w:sz w:val="24"/>
-          <w:szCs w:val="24"/>
-        </w:rPr>
-        <w:t>/</w:t>
-      </w:r>
-      <w:proofErr w:type="spellStart"/>
-      <w:r>
-        <w:rPr>
-          <w:rFonts w:ascii="Segoe UI" w:eastAsia="Times New Roman" w:hAnsi="Segoe UI" w:cs="Segoe UI"/>
-          <w:b/>
-          <w:bCs/>
-          <w:color w:val="24292E"/>
-          <w:sz w:val="24"/>
-          <w:szCs w:val="24"/>
-        </w:rPr>
-        <w:t>profisee</w:t>
-      </w:r>
-      <w:proofErr w:type="spellEnd"/>
-      <w:r>
-        <w:rPr>
-          <w:rFonts w:ascii="Segoe UI" w:eastAsia="Times New Roman" w:hAnsi="Segoe UI" w:cs="Segoe UI"/>
-          <w:b/>
-          <w:bCs/>
-          <w:color w:val="24292E"/>
-          <w:sz w:val="24"/>
-          <w:szCs w:val="24"/>
-        </w:rPr>
-        <w:t>-input/</w:t>
-      </w:r>
-      <w:r>
-        <w:rPr>
-          <w:rFonts w:ascii="Segoe UI" w:eastAsia="Times New Roman" w:hAnsi="Segoe UI" w:cs="Segoe UI"/>
-          <w:color w:val="24292E"/>
-          <w:sz w:val="24"/>
-          <w:szCs w:val="24"/>
-        </w:rPr>
-        <w:t xml:space="preserve">.  </w:t>
-      </w:r>
-      <w:r>
-        <w:rPr>
-          <w:rFonts w:ascii="Segoe UI" w:eastAsia="Times New Roman" w:hAnsi="Segoe UI" w:cs="Segoe UI"/>
-          <w:color w:val="24292E"/>
-          <w:sz w:val="24"/>
-          <w:szCs w:val="24"/>
-        </w:rPr>
-        <w:t xml:space="preserve">Click </w:t>
-      </w:r>
-      <w:r>
-        <w:rPr>
-          <w:rFonts w:ascii="Segoe UI" w:eastAsia="Times New Roman" w:hAnsi="Segoe UI" w:cs="Segoe UI"/>
-          <w:b/>
-          <w:bCs/>
-          <w:color w:val="24292E"/>
-          <w:sz w:val="24"/>
-          <w:szCs w:val="24"/>
-        </w:rPr>
-        <w:t>Continue</w:t>
-      </w:r>
-      <w:r>
-        <w:rPr>
-          <w:rFonts w:ascii="Segoe UI" w:eastAsia="Times New Roman" w:hAnsi="Segoe UI" w:cs="Segoe UI"/>
-          <w:color w:val="24292E"/>
-          <w:sz w:val="24"/>
-          <w:szCs w:val="24"/>
-        </w:rPr>
-        <w:t xml:space="preserve"> when done.</w:t>
-      </w:r>
-      <w:r>
-        <w:rPr>
-          <w:rFonts w:ascii="Segoe UI" w:eastAsia="Times New Roman" w:hAnsi="Segoe UI" w:cs="Segoe UI"/>
-          <w:color w:val="24292E"/>
-          <w:sz w:val="24"/>
-          <w:szCs w:val="24"/>
-        </w:rPr>
-        <w:t xml:space="preserve"> Note: </w:t>
-      </w:r>
-      <w:proofErr w:type="gramStart"/>
-      <w:r>
-        <w:rPr>
-          <w:rFonts w:ascii="Segoe UI" w:eastAsia="Times New Roman" w:hAnsi="Segoe UI" w:cs="Segoe UI"/>
-          <w:color w:val="24292E"/>
-          <w:sz w:val="24"/>
-          <w:szCs w:val="24"/>
-        </w:rPr>
-        <w:t>the</w:t>
-      </w:r>
-      <w:proofErr w:type="gramEnd"/>
-      <w:r>
-        <w:rPr>
-          <w:rFonts w:ascii="Segoe UI" w:eastAsia="Times New Roman" w:hAnsi="Segoe UI" w:cs="Segoe UI"/>
-          <w:color w:val="24292E"/>
-          <w:sz w:val="24"/>
-          <w:szCs w:val="24"/>
-        </w:rPr>
-        <w:t xml:space="preserve"> Container name must match the input container name entered in the </w:t>
-      </w:r>
-      <w:r>
-        <w:rPr>
-          <w:rFonts w:ascii="Segoe UI" w:eastAsia="Times New Roman" w:hAnsi="Segoe UI" w:cs="Segoe UI"/>
-          <w:b/>
-          <w:bCs/>
-          <w:color w:val="24292E"/>
-          <w:sz w:val="24"/>
-          <w:szCs w:val="24"/>
-        </w:rPr>
-        <w:t xml:space="preserve">Set </w:t>
-      </w:r>
-      <w:proofErr w:type="spellStart"/>
-      <w:r>
-        <w:rPr>
-          <w:rFonts w:ascii="Segoe UI" w:eastAsia="Times New Roman" w:hAnsi="Segoe UI" w:cs="Segoe UI"/>
-          <w:b/>
-          <w:bCs/>
-          <w:color w:val="24292E"/>
-          <w:sz w:val="24"/>
-          <w:szCs w:val="24"/>
-        </w:rPr>
-        <w:t>EntityName</w:t>
-      </w:r>
-      <w:proofErr w:type="spellEnd"/>
-      <w:r>
-        <w:rPr>
-          <w:rFonts w:ascii="Segoe UI" w:eastAsia="Times New Roman" w:hAnsi="Segoe UI" w:cs="Segoe UI"/>
-          <w:b/>
-          <w:bCs/>
-          <w:color w:val="24292E"/>
-          <w:sz w:val="24"/>
-          <w:szCs w:val="24"/>
-        </w:rPr>
-        <w:t xml:space="preserve"> variable</w:t>
-      </w:r>
-      <w:r>
-        <w:rPr>
-          <w:rFonts w:ascii="Segoe UI" w:eastAsia="Times New Roman" w:hAnsi="Segoe UI" w:cs="Segoe UI"/>
-          <w:color w:val="24292E"/>
-          <w:sz w:val="24"/>
-          <w:szCs w:val="24"/>
-        </w:rPr>
-        <w:t xml:space="preserve"> activity above.</w:t>
+        <w:t>Trigger Run Parameters</w:t>
       </w:r>
     </w:p>
     <w:p>
@@ -3045,12 +2932,11 @@
         <w:rPr>
           <w:noProof/>
         </w:rPr>
-        <w:lastRenderedPageBreak/>
         <w:drawing>
-          <wp:inline distT="0" distB="0" distL="0" distR="0" wp14:anchorId="4BDE685C" wp14:editId="45C1CC96">
-            <wp:extent cx="3235517" cy="4717855"/>
-            <wp:effectExtent l="0" t="0" r="3175" b="6985"/>
-            <wp:docPr id="17" name="Picture 17"/>
+          <wp:inline distT="0" distB="0" distL="0" distR="0" wp14:anchorId="0F0FE39D" wp14:editId="4F53DAF9">
+            <wp:extent cx="3749649" cy="2559856"/>
+            <wp:effectExtent l="0" t="0" r="3810" b="0"/>
+            <wp:docPr id="35" name="Picture 35"/>
             <wp:cNvGraphicFramePr>
               <a:graphicFrameLocks xmlns:a="http://schemas.openxmlformats.org/drawingml/2006/main" noChangeAspect="1"/>
             </wp:cNvGraphicFramePr>
@@ -3070,7 +2956,7 @@
                   <pic:spPr>
                     <a:xfrm>
                       <a:off x="0" y="0"/>
-                      <a:ext cx="3249421" cy="4738129"/>
+                      <a:ext cx="3765875" cy="2570933"/>
                     </a:xfrm>
                     <a:prstGeom prst="rect">
                       <a:avLst/>
@@ -3086,7 +2972,7 @@
     <w:p>
       <w:pPr>
         <w:numPr>
-          <w:ilvl w:val="1"/>
+          <w:ilvl w:val="0"/>
           <w:numId w:val="3"/>
         </w:numPr>
         <w:shd w:val="clear" w:color="auto" w:fill="FFFFFF"/>
@@ -3105,54 +2991,41 @@
           <w:sz w:val="24"/>
           <w:szCs w:val="24"/>
         </w:rPr>
-        <w:t xml:space="preserve">Click </w:t>
-      </w:r>
-      <w:r>
-        <w:rPr>
-          <w:rFonts w:ascii="Segoe UI" w:eastAsia="Times New Roman" w:hAnsi="Segoe UI" w:cs="Segoe UI"/>
-          <w:b/>
-          <w:bCs/>
-          <w:color w:val="24292E"/>
-          <w:sz w:val="24"/>
-          <w:szCs w:val="24"/>
-        </w:rPr>
-        <w:t>Continue</w:t>
-      </w:r>
-      <w:r>
-        <w:rPr>
-          <w:rFonts w:ascii="Segoe UI" w:eastAsia="Times New Roman" w:hAnsi="Segoe UI" w:cs="Segoe UI"/>
-          <w:color w:val="24292E"/>
-          <w:sz w:val="24"/>
-          <w:szCs w:val="24"/>
-        </w:rPr>
-        <w:t xml:space="preserve"> on the </w:t>
-      </w:r>
-      <w:r>
-        <w:rPr>
-          <w:rFonts w:ascii="Segoe UI" w:eastAsia="Times New Roman" w:hAnsi="Segoe UI" w:cs="Segoe UI"/>
-          <w:b/>
-          <w:bCs/>
-          <w:color w:val="24292E"/>
-          <w:sz w:val="24"/>
-          <w:szCs w:val="24"/>
-        </w:rPr>
-        <w:t>Data preview</w:t>
-      </w:r>
-      <w:r>
-        <w:rPr>
-          <w:rFonts w:ascii="Segoe UI" w:eastAsia="Times New Roman" w:hAnsi="Segoe UI" w:cs="Segoe UI"/>
-          <w:color w:val="24292E"/>
-          <w:sz w:val="24"/>
-          <w:szCs w:val="24"/>
-        </w:rPr>
-        <w:t xml:space="preserve"> page.</w:t>
+        <w:t>Once</w:t>
+      </w:r>
+      <w:r>
+        <w:rPr>
+          <w:rFonts w:ascii="Segoe UI" w:eastAsia="Times New Roman" w:hAnsi="Segoe UI" w:cs="Segoe UI"/>
+          <w:color w:val="24292E"/>
+          <w:sz w:val="24"/>
+          <w:szCs w:val="24"/>
+        </w:rPr>
+        <w:t xml:space="preserve"> you are finished with all your changes</w:t>
+      </w:r>
+      <w:r>
+        <w:rPr>
+          <w:rFonts w:ascii="Segoe UI" w:eastAsia="Times New Roman" w:hAnsi="Segoe UI" w:cs="Segoe UI"/>
+          <w:color w:val="24292E"/>
+          <w:sz w:val="24"/>
+          <w:szCs w:val="24"/>
+        </w:rPr>
+        <w:t>, click Publish All</w:t>
+      </w:r>
+      <w:r>
+        <w:rPr>
+          <w:rFonts w:ascii="Segoe UI" w:eastAsia="Times New Roman" w:hAnsi="Segoe UI" w:cs="Segoe UI"/>
+          <w:color w:val="24292E"/>
+          <w:sz w:val="24"/>
+          <w:szCs w:val="24"/>
+        </w:rPr>
+        <w:t>.</w:t>
       </w:r>
     </w:p>
     <w:p>
       <w:pPr>
         <w:shd w:val="clear" w:color="auto" w:fill="FFFFFF"/>
         <w:spacing w:before="240" w:after="240" w:line="240" w:lineRule="auto"/>
-        <w:ind w:left="1440"/>
+        <w:ind w:left="720"/>
         <w:rPr>
           <w:rFonts w:ascii="Segoe UI" w:eastAsia="Times New Roman" w:hAnsi="Segoe UI" w:cs="Segoe UI"/>
           <w:color w:val="24292E"/>
@@ -3165,10 +3038,10 @@
           <w:noProof/>
         </w:rPr>
         <w:drawing>
-          <wp:inline distT="0" distB="0" distL="0" distR="0" wp14:anchorId="4B85FFA8" wp14:editId="2A2CA533">
-            <wp:extent cx="3325071" cy="2631003"/>
-            <wp:effectExtent l="0" t="0" r="8890" b="0"/>
-            <wp:docPr id="11" name="Picture 11"/>
+          <wp:inline distT="0" distB="0" distL="0" distR="0" wp14:anchorId="2BE01C0A" wp14:editId="3D12109A">
+            <wp:extent cx="1252675" cy="265567"/>
+            <wp:effectExtent l="0" t="0" r="5080" b="1270"/>
+            <wp:docPr id="29" name="Picture 29"/>
             <wp:cNvGraphicFramePr>
               <a:graphicFrameLocks xmlns:a="http://schemas.openxmlformats.org/drawingml/2006/main" noChangeAspect="1"/>
             </wp:cNvGraphicFramePr>
@@ -3188,7 +3061,7 @@
                   <pic:spPr>
                     <a:xfrm>
                       <a:off x="0" y="0"/>
-                      <a:ext cx="3341629" cy="2644105"/>
+                      <a:ext cx="1358352" cy="287971"/>
                     </a:xfrm>
                     <a:prstGeom prst="rect">
                       <a:avLst/>
@@ -3204,7 +3077,7 @@
     <w:p>
       <w:pPr>
         <w:numPr>
-          <w:ilvl w:val="1"/>
+          <w:ilvl w:val="0"/>
           <w:numId w:val="3"/>
         </w:numPr>
         <w:shd w:val="clear" w:color="auto" w:fill="FFFFFF"/>
@@ -3223,25 +3096,68 @@
           <w:sz w:val="24"/>
           <w:szCs w:val="24"/>
         </w:rPr>
-        <w:t xml:space="preserve">Enter the following </w:t>
-      </w:r>
-      <w:r>
-        <w:rPr>
-          <w:rFonts w:ascii="Segoe UI" w:eastAsia="Times New Roman" w:hAnsi="Segoe UI" w:cs="Segoe UI"/>
-          <w:b/>
-          <w:bCs/>
-          <w:color w:val="24292E"/>
-          <w:sz w:val="24"/>
-          <w:szCs w:val="24"/>
-        </w:rPr>
-        <w:t>Trigger Run Parameters</w:t>
+        <w:t>If you added an event trigger, upload a file to</w:t>
+      </w:r>
+      <w:r>
+        <w:rPr>
+          <w:rFonts w:ascii="Segoe UI" w:eastAsia="Times New Roman" w:hAnsi="Segoe UI" w:cs="Segoe UI"/>
+          <w:color w:val="24292E"/>
+          <w:sz w:val="24"/>
+          <w:szCs w:val="24"/>
+        </w:rPr>
+        <w:t xml:space="preserve"> an entity folder within your input container.</w:t>
+      </w:r>
+      <w:r>
+        <w:rPr>
+          <w:rFonts w:ascii="Segoe UI" w:eastAsia="Times New Roman" w:hAnsi="Segoe UI" w:cs="Segoe UI"/>
+          <w:color w:val="24292E"/>
+          <w:sz w:val="24"/>
+          <w:szCs w:val="24"/>
+        </w:rPr>
+        <w:t xml:space="preserve"> </w:t>
+      </w:r>
+      <w:r>
+        <w:rPr>
+          <w:rFonts w:ascii="Segoe UI" w:eastAsia="Times New Roman" w:hAnsi="Segoe UI" w:cs="Segoe UI"/>
+          <w:color w:val="24292E"/>
+          <w:sz w:val="24"/>
+          <w:szCs w:val="24"/>
+        </w:rPr>
+        <w:t xml:space="preserve"> The file must contain the member</w:t>
+      </w:r>
+      <w:r>
+        <w:rPr>
+          <w:rFonts w:ascii="Segoe UI" w:eastAsia="Times New Roman" w:hAnsi="Segoe UI" w:cs="Segoe UI"/>
+          <w:color w:val="24292E"/>
+          <w:sz w:val="24"/>
+          <w:szCs w:val="24"/>
+        </w:rPr>
+        <w:t xml:space="preserve">s in </w:t>
+      </w:r>
+      <w:r>
+        <w:rPr>
+          <w:rFonts w:ascii="Segoe UI" w:eastAsia="Times New Roman" w:hAnsi="Segoe UI" w:cs="Segoe UI"/>
+          <w:color w:val="24292E"/>
+          <w:sz w:val="24"/>
+          <w:szCs w:val="24"/>
+        </w:rPr>
+        <w:t>CSV</w:t>
+      </w:r>
+      <w:r>
+        <w:rPr>
+          <w:rFonts w:ascii="Segoe UI" w:eastAsia="Times New Roman" w:hAnsi="Segoe UI" w:cs="Segoe UI"/>
+          <w:color w:val="24292E"/>
+          <w:sz w:val="24"/>
+          <w:szCs w:val="24"/>
+        </w:rPr>
+        <w:t xml:space="preserve"> format.  An example is shown below.</w:t>
       </w:r>
     </w:p>
     <w:p>
       <w:pPr>
         <w:shd w:val="clear" w:color="auto" w:fill="FFFFFF"/>
         <w:spacing w:before="240" w:after="240" w:line="240" w:lineRule="auto"/>
-        <w:ind w:left="1440"/>
+        <w:ind w:left="720"/>
         <w:rPr>
           <w:rFonts w:ascii="Segoe UI" w:eastAsia="Times New Roman" w:hAnsi="Segoe UI" w:cs="Segoe UI"/>
           <w:color w:val="24292E"/>
@@ -3255,10 +3171,10 @@
         </w:rPr>
         <w:lastRenderedPageBreak/>
         <w:drawing>
-          <wp:inline distT="0" distB="0" distL="0" distR="0" wp14:anchorId="0F0FE39D" wp14:editId="4F53DAF9">
-            <wp:extent cx="3749649" cy="2559856"/>
-            <wp:effectExtent l="0" t="0" r="3810" b="0"/>
-            <wp:docPr id="35" name="Picture 35"/>
+          <wp:inline distT="0" distB="0" distL="0" distR="0" wp14:anchorId="038ED8DD" wp14:editId="46A5F238">
+            <wp:extent cx="3326621" cy="1329545"/>
+            <wp:effectExtent l="0" t="0" r="7620" b="4445"/>
+            <wp:docPr id="12" name="Picture 12"/>
             <wp:cNvGraphicFramePr>
               <a:graphicFrameLocks xmlns:a="http://schemas.openxmlformats.org/drawingml/2006/main" noChangeAspect="1"/>
             </wp:cNvGraphicFramePr>
@@ -3278,7 +3194,7 @@
                   <pic:spPr>
                     <a:xfrm>
                       <a:off x="0" y="0"/>
-                      <a:ext cx="3765875" cy="2570933"/>
+                      <a:ext cx="3368541" cy="1346299"/>
                     </a:xfrm>
                     <a:prstGeom prst="rect">
                       <a:avLst/>
@@ -3293,58 +3209,6 @@
     </w:p>
     <w:p>
       <w:pPr>
-        <w:numPr>
-          <w:ilvl w:val="0"/>
-          <w:numId w:val="3"/>
-        </w:numPr>
-        <w:shd w:val="clear" w:color="auto" w:fill="FFFFFF"/>
-        <w:spacing w:before="240" w:after="240" w:line="240" w:lineRule="auto"/>
-        <w:rPr>
-          <w:rFonts w:ascii="Segoe UI" w:eastAsia="Times New Roman" w:hAnsi="Segoe UI" w:cs="Segoe UI"/>
-          <w:color w:val="24292E"/>
-          <w:sz w:val="24"/>
-          <w:szCs w:val="24"/>
-        </w:rPr>
-      </w:pPr>
-      <w:r>
-        <w:rPr>
-          <w:rFonts w:ascii="Segoe UI" w:eastAsia="Times New Roman" w:hAnsi="Segoe UI" w:cs="Segoe UI"/>
-          <w:color w:val="24292E"/>
-          <w:sz w:val="24"/>
-          <w:szCs w:val="24"/>
-        </w:rPr>
-        <w:t>Once</w:t>
-      </w:r>
-      <w:r>
-        <w:rPr>
-          <w:rFonts w:ascii="Segoe UI" w:eastAsia="Times New Roman" w:hAnsi="Segoe UI" w:cs="Segoe UI"/>
-          <w:color w:val="24292E"/>
-          <w:sz w:val="24"/>
-          <w:szCs w:val="24"/>
-        </w:rPr>
-        <w:t xml:space="preserve"> you are finished with all your changes</w:t>
-      </w:r>
-      <w:r>
-        <w:rPr>
-          <w:rFonts w:ascii="Segoe UI" w:eastAsia="Times New Roman" w:hAnsi="Segoe UI" w:cs="Segoe UI"/>
-          <w:color w:val="24292E"/>
-          <w:sz w:val="24"/>
-          <w:szCs w:val="24"/>
-        </w:rPr>
-        <w:t>, click Publish All</w:t>
-      </w:r>
-      <w:r>
-        <w:rPr>
-          <w:rFonts w:ascii="Segoe UI" w:eastAsia="Times New Roman" w:hAnsi="Segoe UI" w:cs="Segoe UI"/>
-          <w:color w:val="24292E"/>
-          <w:sz w:val="24"/>
-          <w:szCs w:val="24"/>
-        </w:rPr>
-        <w:t>.</w:t>
-      </w:r>
-    </w:p>
-    <w:p>
-      <w:pPr>
         <w:shd w:val="clear" w:color="auto" w:fill="FFFFFF"/>
         <w:spacing w:before="240" w:after="240" w:line="240" w:lineRule="auto"/>
         <w:ind w:left="720"/>
@@ -3360,10 +3224,10 @@
           <w:noProof/>
         </w:rPr>
         <w:drawing>
-          <wp:inline distT="0" distB="0" distL="0" distR="0" wp14:anchorId="2BE01C0A" wp14:editId="3D12109A">
-            <wp:extent cx="1252675" cy="265567"/>
-            <wp:effectExtent l="0" t="0" r="5080" b="1270"/>
-            <wp:docPr id="29" name="Picture 29"/>
+          <wp:inline distT="0" distB="0" distL="0" distR="0" wp14:anchorId="336C8F32" wp14:editId="5C21859A">
+            <wp:extent cx="4471023" cy="463821"/>
+            <wp:effectExtent l="0" t="0" r="6350" b="0"/>
+            <wp:docPr id="13" name="Picture 13"/>
             <wp:cNvGraphicFramePr>
               <a:graphicFrameLocks xmlns:a="http://schemas.openxmlformats.org/drawingml/2006/main" noChangeAspect="1"/>
             </wp:cNvGraphicFramePr>
@@ -3383,7 +3247,7 @@
                   <pic:spPr>
                     <a:xfrm>
                       <a:off x="0" y="0"/>
-                      <a:ext cx="1358352" cy="287971"/>
+                      <a:ext cx="4626947" cy="479996"/>
                     </a:xfrm>
                     <a:prstGeom prst="rect">
                       <a:avLst/>
@@ -3418,61 +3282,126 @@
           <w:sz w:val="24"/>
           <w:szCs w:val="24"/>
         </w:rPr>
-        <w:t>If you added an event trigger, upload a file to</w:t>
-      </w:r>
-      <w:r>
-        <w:rPr>
-          <w:rFonts w:ascii="Segoe UI" w:eastAsia="Times New Roman" w:hAnsi="Segoe UI" w:cs="Segoe UI"/>
-          <w:color w:val="24292E"/>
-          <w:sz w:val="24"/>
-          <w:szCs w:val="24"/>
-        </w:rPr>
-        <w:t xml:space="preserve"> an entity folder within your input container.</w:t>
-      </w:r>
-      <w:r>
-        <w:rPr>
-          <w:rFonts w:ascii="Segoe UI" w:eastAsia="Times New Roman" w:hAnsi="Segoe UI" w:cs="Segoe UI"/>
-          <w:color w:val="24292E"/>
-          <w:sz w:val="24"/>
-          <w:szCs w:val="24"/>
-        </w:rPr>
-        <w:t xml:space="preserve"> </w:t>
-      </w:r>
-      <w:r>
-        <w:rPr>
-          <w:rFonts w:ascii="Segoe UI" w:eastAsia="Times New Roman" w:hAnsi="Segoe UI" w:cs="Segoe UI"/>
-          <w:color w:val="24292E"/>
-          <w:sz w:val="24"/>
-          <w:szCs w:val="24"/>
-        </w:rPr>
-        <w:t xml:space="preserve"> The file must contain the member</w:t>
-      </w:r>
-      <w:r>
-        <w:rPr>
-          <w:rFonts w:ascii="Segoe UI" w:eastAsia="Times New Roman" w:hAnsi="Segoe UI" w:cs="Segoe UI"/>
-          <w:color w:val="24292E"/>
-          <w:sz w:val="24"/>
-          <w:szCs w:val="24"/>
-        </w:rPr>
-        <w:t xml:space="preserve">s in </w:t>
-      </w:r>
-      <w:r>
-        <w:rPr>
-          <w:rFonts w:ascii="Segoe UI" w:eastAsia="Times New Roman" w:hAnsi="Segoe UI" w:cs="Segoe UI"/>
-          <w:color w:val="24292E"/>
-          <w:sz w:val="24"/>
-          <w:szCs w:val="24"/>
-        </w:rPr>
-        <w:t>CSV</w:t>
-      </w:r>
-      <w:r>
-        <w:rPr>
-          <w:rFonts w:ascii="Segoe UI" w:eastAsia="Times New Roman" w:hAnsi="Segoe UI" w:cs="Segoe UI"/>
-          <w:color w:val="24292E"/>
-          <w:sz w:val="24"/>
-          <w:szCs w:val="24"/>
-        </w:rPr>
-        <w:t xml:space="preserve"> format.  An example is shown below.</w:t>
+        <w:t xml:space="preserve">Select </w:t>
+      </w:r>
+      <w:r>
+        <w:rPr>
+          <w:rFonts w:ascii="Segoe UI" w:eastAsia="Times New Roman" w:hAnsi="Segoe UI" w:cs="Segoe UI"/>
+          <w:b/>
+          <w:bCs/>
+          <w:color w:val="24292E"/>
+          <w:sz w:val="24"/>
+          <w:szCs w:val="24"/>
+        </w:rPr>
+        <w:t>Monitor</w:t>
+      </w:r>
+      <w:r>
+        <w:rPr>
+          <w:rFonts w:ascii="Segoe UI" w:eastAsia="Times New Roman" w:hAnsi="Segoe UI" w:cs="Segoe UI"/>
+          <w:color w:val="24292E"/>
+          <w:sz w:val="24"/>
+          <w:szCs w:val="24"/>
+        </w:rPr>
+        <w:t xml:space="preserve"> tab in the left navigation panel and wait for about </w:t>
+      </w:r>
+      <w:r>
+        <w:rPr>
+          <w:rFonts w:ascii="Segoe UI" w:eastAsia="Times New Roman" w:hAnsi="Segoe UI" w:cs="Segoe UI"/>
+          <w:color w:val="24292E"/>
+          <w:sz w:val="24"/>
+          <w:szCs w:val="24"/>
+        </w:rPr>
+        <w:t>20 seconds</w:t>
+      </w:r>
+      <w:r>
+        <w:rPr>
+          <w:rFonts w:ascii="Segoe UI" w:eastAsia="Times New Roman" w:hAnsi="Segoe UI" w:cs="Segoe UI"/>
+          <w:color w:val="24292E"/>
+          <w:sz w:val="24"/>
+          <w:szCs w:val="24"/>
+        </w:rPr>
+        <w:t>.</w:t>
+      </w:r>
+      <w:r>
+        <w:rPr>
+          <w:rFonts w:ascii="Segoe UI" w:eastAsia="Times New Roman" w:hAnsi="Segoe UI" w:cs="Segoe UI"/>
+          <w:color w:val="24292E"/>
+          <w:sz w:val="24"/>
+          <w:szCs w:val="24"/>
+        </w:rPr>
+        <w:t xml:space="preserve">  Click </w:t>
+      </w:r>
+      <w:r>
+        <w:rPr>
+          <w:rFonts w:ascii="Segoe UI" w:eastAsia="Times New Roman" w:hAnsi="Segoe UI" w:cs="Segoe UI"/>
+          <w:b/>
+          <w:bCs/>
+          <w:color w:val="24292E"/>
+          <w:sz w:val="24"/>
+          <w:szCs w:val="24"/>
+        </w:rPr>
+        <w:t>Refresh</w:t>
+      </w:r>
+      <w:r>
+        <w:rPr>
+          <w:rFonts w:ascii="Segoe UI" w:eastAsia="Times New Roman" w:hAnsi="Segoe UI" w:cs="Segoe UI"/>
+          <w:color w:val="24292E"/>
+          <w:sz w:val="24"/>
+          <w:szCs w:val="24"/>
+        </w:rPr>
+        <w:t xml:space="preserve"> to get the updated run status.</w:t>
+      </w:r>
+    </w:p>
+    <w:p>
+      <w:pPr>
+        <w:numPr>
+          <w:ilvl w:val="0"/>
+          <w:numId w:val="3"/>
+        </w:numPr>
+        <w:shd w:val="clear" w:color="auto" w:fill="FFFFFF"/>
+        <w:spacing w:before="240" w:after="240" w:line="240" w:lineRule="auto"/>
+        <w:rPr>
+          <w:rFonts w:ascii="Segoe UI" w:eastAsia="Times New Roman" w:hAnsi="Segoe UI" w:cs="Segoe UI"/>
+          <w:color w:val="24292E"/>
+          <w:sz w:val="24"/>
+          <w:szCs w:val="24"/>
+        </w:rPr>
+      </w:pPr>
+      <w:r>
+        <w:rPr>
+          <w:rFonts w:ascii="Segoe UI" w:eastAsia="Times New Roman" w:hAnsi="Segoe UI" w:cs="Segoe UI"/>
+          <w:color w:val="24292E"/>
+          <w:sz w:val="24"/>
+          <w:szCs w:val="24"/>
+        </w:rPr>
+        <w:t xml:space="preserve">When the pipeline run completes successfully, you would see results </w:t>
+      </w:r>
+      <w:r>
+        <w:rPr>
+          <w:rFonts w:ascii="Segoe UI" w:eastAsia="Times New Roman" w:hAnsi="Segoe UI" w:cs="Segoe UI"/>
+          <w:color w:val="24292E"/>
+          <w:sz w:val="24"/>
+          <w:szCs w:val="24"/>
+        </w:rPr>
+        <w:t>like</w:t>
+      </w:r>
+      <w:r>
+        <w:rPr>
+          <w:rFonts w:ascii="Segoe UI" w:eastAsia="Times New Roman" w:hAnsi="Segoe UI" w:cs="Segoe UI"/>
+          <w:color w:val="24292E"/>
+          <w:sz w:val="24"/>
+          <w:szCs w:val="24"/>
+        </w:rPr>
+        <w:t xml:space="preserve"> the following example</w:t>
+      </w:r>
+      <w:r>
+        <w:rPr>
+          <w:rFonts w:ascii="Segoe UI" w:eastAsia="Times New Roman" w:hAnsi="Segoe UI" w:cs="Segoe UI"/>
+          <w:color w:val="24292E"/>
+          <w:sz w:val="24"/>
+          <w:szCs w:val="24"/>
+        </w:rPr>
+        <w:t>.  Notice the pipeline was triggered by the event trigger.</w:t>
       </w:r>
     </w:p>
     <w:p>
@@ -3492,10 +3421,10 @@
           <w:noProof/>
         </w:rPr>
         <w:drawing>
-          <wp:inline distT="0" distB="0" distL="0" distR="0" wp14:anchorId="038ED8DD" wp14:editId="46A5F238">
-            <wp:extent cx="3326621" cy="1329545"/>
-            <wp:effectExtent l="0" t="0" r="7620" b="4445"/>
-            <wp:docPr id="12" name="Picture 12"/>
+          <wp:inline distT="0" distB="0" distL="0" distR="0" wp14:anchorId="04E06A60" wp14:editId="3A62DE3E">
+            <wp:extent cx="4998346" cy="981513"/>
+            <wp:effectExtent l="0" t="0" r="0" b="9525"/>
+            <wp:docPr id="4" name="Picture 4"/>
             <wp:cNvGraphicFramePr>
               <a:graphicFrameLocks xmlns:a="http://schemas.openxmlformats.org/drawingml/2006/main" noChangeAspect="1"/>
             </wp:cNvGraphicFramePr>
@@ -3515,7 +3444,7 @@
                   <pic:spPr>
                     <a:xfrm>
                       <a:off x="0" y="0"/>
-                      <a:ext cx="3368541" cy="1346299"/>
+                      <a:ext cx="5026765" cy="987093"/>
                     </a:xfrm>
                     <a:prstGeom prst="rect">
                       <a:avLst/>
@@ -3530,14 +3459,88 @@
     </w:p>
     <w:p>
       <w:pPr>
-        <w:shd w:val="clear" w:color="auto" w:fill="FFFFFF"/>
-        <w:spacing w:before="240" w:after="240" w:line="240" w:lineRule="auto"/>
-        <w:ind w:left="720"/>
-        <w:rPr>
-          <w:rFonts w:ascii="Segoe UI" w:eastAsia="Times New Roman" w:hAnsi="Segoe UI" w:cs="Segoe UI"/>
-          <w:color w:val="24292E"/>
-          <w:sz w:val="24"/>
-          <w:szCs w:val="24"/>
+        <w:pStyle w:val="Heading2"/>
+      </w:pPr>
+      <w:r>
+        <w:t>Sink parameters</w:t>
+      </w:r>
+    </w:p>
+    <w:p>
+      <w:pPr>
+        <w:shd w:val="clear" w:color="auto" w:fill="FFFFFF"/>
+        <w:spacing w:before="100" w:beforeAutospacing="1" w:after="100" w:afterAutospacing="1" w:line="240" w:lineRule="auto"/>
+        <w:ind w:left="360"/>
+        <w:rPr>
+          <w:rFonts w:ascii="Segoe UI" w:hAnsi="Segoe UI" w:cs="Segoe UI"/>
+          <w:color w:val="000000"/>
+          <w:sz w:val="21"/>
+          <w:szCs w:val="21"/>
+        </w:rPr>
+      </w:pPr>
+      <w:r>
+        <w:rPr>
+          <w:rFonts w:ascii="Segoe UI" w:hAnsi="Segoe UI" w:cs="Segoe UI"/>
+          <w:color w:val="000000"/>
+          <w:sz w:val="21"/>
+          <w:szCs w:val="21"/>
+        </w:rPr>
+        <w:t xml:space="preserve">You can customize the </w:t>
+      </w:r>
+      <w:r>
+        <w:rPr>
+          <w:rFonts w:ascii="Segoe UI" w:hAnsi="Segoe UI" w:cs="Segoe UI"/>
+          <w:color w:val="000000"/>
+          <w:sz w:val="21"/>
+          <w:szCs w:val="21"/>
+        </w:rPr>
+        <w:t xml:space="preserve">operation by changing </w:t>
+      </w:r>
+      <w:r>
+        <w:rPr>
+          <w:rFonts w:ascii="Segoe UI" w:hAnsi="Segoe UI" w:cs="Segoe UI"/>
+          <w:b/>
+          <w:bCs/>
+          <w:color w:val="000000"/>
+          <w:sz w:val="21"/>
+          <w:szCs w:val="21"/>
+        </w:rPr>
+        <w:t>isUpsert</w:t>
+      </w:r>
+      <w:r>
+        <w:rPr>
+          <w:rFonts w:ascii="Segoe UI" w:hAnsi="Segoe UI" w:cs="Segoe UI"/>
+          <w:color w:val="000000"/>
+          <w:sz w:val="21"/>
+          <w:szCs w:val="21"/>
+        </w:rPr>
+        <w:t xml:space="preserve"> to false.  When set to false it performs an Update instead of an Upsert</w:t>
+      </w:r>
+      <w:r>
+        <w:rPr>
+          <w:rFonts w:ascii="Segoe UI" w:hAnsi="Segoe UI" w:cs="Segoe UI"/>
+          <w:color w:val="000000"/>
+          <w:sz w:val="21"/>
+          <w:szCs w:val="21"/>
+        </w:rPr>
+        <w:t xml:space="preserve"> (coming in a future release).</w:t>
+      </w:r>
+    </w:p>
+    <w:p>
+      <w:pPr>
+        <w:pBdr>
+          <w:bottom w:val="single" w:sz="6" w:space="4" w:color="EAECEF"/>
+        </w:pBdr>
+        <w:shd w:val="clear" w:color="auto" w:fill="FFFFFF"/>
+        <w:spacing w:before="360" w:after="240" w:line="240" w:lineRule="auto"/>
+        <w:ind w:left="360"/>
+        <w:outlineLvl w:val="1"/>
+        <w:rPr>
+          <w:rFonts w:ascii="Segoe UI" w:eastAsia="Times New Roman" w:hAnsi="Segoe UI" w:cs="Segoe UI"/>
+          <w:b/>
+          <w:bCs/>
+          <w:color w:val="24292E"/>
+          <w:sz w:val="36"/>
+          <w:szCs w:val="36"/>
         </w:rPr>
       </w:pPr>
       <w:r>
@@ -3545,10 +3548,10 @@
           <w:noProof/>
         </w:rPr>
         <w:drawing>
-          <wp:inline distT="0" distB="0" distL="0" distR="0" wp14:anchorId="336C8F32" wp14:editId="5C21859A">
-            <wp:extent cx="4471023" cy="463821"/>
-            <wp:effectExtent l="0" t="0" r="6350" b="0"/>
-            <wp:docPr id="13" name="Picture 13"/>
+          <wp:inline distT="0" distB="0" distL="0" distR="0" wp14:anchorId="2030D800" wp14:editId="0BE89EEC">
+            <wp:extent cx="3721423" cy="1725930"/>
+            <wp:effectExtent l="0" t="0" r="0" b="7620"/>
+            <wp:docPr id="41" name="Picture 41"/>
             <wp:cNvGraphicFramePr>
               <a:graphicFrameLocks xmlns:a="http://schemas.openxmlformats.org/drawingml/2006/main" noChangeAspect="1"/>
             </wp:cNvGraphicFramePr>
@@ -3568,349 +3571,6 @@
                   <pic:spPr>
                     <a:xfrm>
                       <a:off x="0" y="0"/>
-                      <a:ext cx="4626947" cy="479996"/>
-                    </a:xfrm>
-                    <a:prstGeom prst="rect">
-                      <a:avLst/>
-                    </a:prstGeom>
-                  </pic:spPr>
-                </pic:pic>
-              </a:graphicData>
-            </a:graphic>
-          </wp:inline>
-        </w:drawing>
-      </w:r>
-    </w:p>
-    <w:p>
-      <w:pPr>
-        <w:numPr>
-          <w:ilvl w:val="0"/>
-          <w:numId w:val="3"/>
-        </w:numPr>
-        <w:shd w:val="clear" w:color="auto" w:fill="FFFFFF"/>
-        <w:spacing w:before="240" w:after="240" w:line="240" w:lineRule="auto"/>
-        <w:rPr>
-          <w:rFonts w:ascii="Segoe UI" w:eastAsia="Times New Roman" w:hAnsi="Segoe UI" w:cs="Segoe UI"/>
-          <w:color w:val="24292E"/>
-          <w:sz w:val="24"/>
-          <w:szCs w:val="24"/>
-        </w:rPr>
-      </w:pPr>
-      <w:r>
-        <w:rPr>
-          <w:rFonts w:ascii="Segoe UI" w:eastAsia="Times New Roman" w:hAnsi="Segoe UI" w:cs="Segoe UI"/>
-          <w:color w:val="24292E"/>
-          <w:sz w:val="24"/>
-          <w:szCs w:val="24"/>
-        </w:rPr>
-        <w:t xml:space="preserve">Select </w:t>
-      </w:r>
-      <w:r>
-        <w:rPr>
-          <w:rFonts w:ascii="Segoe UI" w:eastAsia="Times New Roman" w:hAnsi="Segoe UI" w:cs="Segoe UI"/>
-          <w:b/>
-          <w:bCs/>
-          <w:color w:val="24292E"/>
-          <w:sz w:val="24"/>
-          <w:szCs w:val="24"/>
-        </w:rPr>
-        <w:t>Monitor</w:t>
-      </w:r>
-      <w:r>
-        <w:rPr>
-          <w:rFonts w:ascii="Segoe UI" w:eastAsia="Times New Roman" w:hAnsi="Segoe UI" w:cs="Segoe UI"/>
-          <w:color w:val="24292E"/>
-          <w:sz w:val="24"/>
-          <w:szCs w:val="24"/>
-        </w:rPr>
-        <w:t xml:space="preserve"> tab in the left navigation panel and wait for about </w:t>
-      </w:r>
-      <w:r>
-        <w:rPr>
-          <w:rFonts w:ascii="Segoe UI" w:eastAsia="Times New Roman" w:hAnsi="Segoe UI" w:cs="Segoe UI"/>
-          <w:color w:val="24292E"/>
-          <w:sz w:val="24"/>
-          <w:szCs w:val="24"/>
-        </w:rPr>
-        <w:t>20 seconds</w:t>
-      </w:r>
-      <w:r>
-        <w:rPr>
-          <w:rFonts w:ascii="Segoe UI" w:eastAsia="Times New Roman" w:hAnsi="Segoe UI" w:cs="Segoe UI"/>
-          <w:color w:val="24292E"/>
-          <w:sz w:val="24"/>
-          <w:szCs w:val="24"/>
-        </w:rPr>
-        <w:t>.</w:t>
-      </w:r>
-      <w:r>
-        <w:rPr>
-          <w:rFonts w:ascii="Segoe UI" w:eastAsia="Times New Roman" w:hAnsi="Segoe UI" w:cs="Segoe UI"/>
-          <w:color w:val="24292E"/>
-          <w:sz w:val="24"/>
-          <w:szCs w:val="24"/>
-        </w:rPr>
-        <w:t xml:space="preserve">  Click </w:t>
-      </w:r>
-      <w:r>
-        <w:rPr>
-          <w:rFonts w:ascii="Segoe UI" w:eastAsia="Times New Roman" w:hAnsi="Segoe UI" w:cs="Segoe UI"/>
-          <w:b/>
-          <w:bCs/>
-          <w:color w:val="24292E"/>
-          <w:sz w:val="24"/>
-          <w:szCs w:val="24"/>
-        </w:rPr>
-        <w:t>Refresh</w:t>
-      </w:r>
-      <w:r>
-        <w:rPr>
-          <w:rFonts w:ascii="Segoe UI" w:eastAsia="Times New Roman" w:hAnsi="Segoe UI" w:cs="Segoe UI"/>
-          <w:color w:val="24292E"/>
-          <w:sz w:val="24"/>
-          <w:szCs w:val="24"/>
-        </w:rPr>
-        <w:t xml:space="preserve"> to get the updated run status.</w:t>
-      </w:r>
-    </w:p>
-    <w:p>
-      <w:pPr>
-        <w:numPr>
-          <w:ilvl w:val="0"/>
-          <w:numId w:val="3"/>
-        </w:numPr>
-        <w:shd w:val="clear" w:color="auto" w:fill="FFFFFF"/>
-        <w:spacing w:before="240" w:after="240" w:line="240" w:lineRule="auto"/>
-        <w:rPr>
-          <w:rFonts w:ascii="Segoe UI" w:eastAsia="Times New Roman" w:hAnsi="Segoe UI" w:cs="Segoe UI"/>
-          <w:color w:val="24292E"/>
-          <w:sz w:val="24"/>
-          <w:szCs w:val="24"/>
-        </w:rPr>
-      </w:pPr>
-      <w:r>
-        <w:rPr>
-          <w:rFonts w:ascii="Segoe UI" w:eastAsia="Times New Roman" w:hAnsi="Segoe UI" w:cs="Segoe UI"/>
-          <w:color w:val="24292E"/>
-          <w:sz w:val="24"/>
-          <w:szCs w:val="24"/>
-        </w:rPr>
-        <w:t xml:space="preserve">When the pipeline run completes successfully, you would see results </w:t>
-      </w:r>
-      <w:r>
-        <w:rPr>
-          <w:rFonts w:ascii="Segoe UI" w:eastAsia="Times New Roman" w:hAnsi="Segoe UI" w:cs="Segoe UI"/>
-          <w:color w:val="24292E"/>
-          <w:sz w:val="24"/>
-          <w:szCs w:val="24"/>
-        </w:rPr>
-        <w:t>like</w:t>
-      </w:r>
-      <w:r>
-        <w:rPr>
-          <w:rFonts w:ascii="Segoe UI" w:eastAsia="Times New Roman" w:hAnsi="Segoe UI" w:cs="Segoe UI"/>
-          <w:color w:val="24292E"/>
-          <w:sz w:val="24"/>
-          <w:szCs w:val="24"/>
-        </w:rPr>
-        <w:t xml:space="preserve"> the following example</w:t>
-      </w:r>
-      <w:r>
-        <w:rPr>
-          <w:rFonts w:ascii="Segoe UI" w:eastAsia="Times New Roman" w:hAnsi="Segoe UI" w:cs="Segoe UI"/>
-          <w:color w:val="24292E"/>
-          <w:sz w:val="24"/>
-          <w:szCs w:val="24"/>
-        </w:rPr>
-        <w:t>.  Notice the pipeline was triggered by the event trigger.</w:t>
-      </w:r>
-    </w:p>
-    <w:p>
-      <w:pPr>
-        <w:shd w:val="clear" w:color="auto" w:fill="FFFFFF"/>
-        <w:spacing w:before="240" w:after="240" w:line="240" w:lineRule="auto"/>
-        <w:ind w:left="720"/>
-        <w:rPr>
-          <w:rFonts w:ascii="Segoe UI" w:eastAsia="Times New Roman" w:hAnsi="Segoe UI" w:cs="Segoe UI"/>
-          <w:color w:val="24292E"/>
-          <w:sz w:val="24"/>
-          <w:szCs w:val="24"/>
-        </w:rPr>
-      </w:pPr>
-      <w:r>
-        <w:rPr>
-          <w:noProof/>
-        </w:rPr>
-        <w:lastRenderedPageBreak/>
-        <w:drawing>
-          <wp:inline distT="0" distB="0" distL="0" distR="0" wp14:anchorId="04E06A60" wp14:editId="3A62DE3E">
-            <wp:extent cx="4998346" cy="981513"/>
-            <wp:effectExtent l="0" t="0" r="0" b="9525"/>
-            <wp:docPr id="4" name="Picture 4"/>
-            <wp:cNvGraphicFramePr>
-              <a:graphicFrameLocks xmlns:a="http://schemas.openxmlformats.org/drawingml/2006/main" noChangeAspect="1"/>
-            </wp:cNvGraphicFramePr>
-            <a:graphic xmlns:a="http://schemas.openxmlformats.org/drawingml/2006/main">
-              <a:graphicData uri="http://schemas.openxmlformats.org/drawingml/2006/picture">
-                <pic:pic xmlns:pic="http://schemas.openxmlformats.org/drawingml/2006/picture">
-                  <pic:nvPicPr>
-                    <pic:cNvPr id="1" name=""/>
-                    <pic:cNvPicPr/>
-                  </pic:nvPicPr>
-                  <pic:blipFill>
-                    <a:blip r:embed="rId24"/>
-                    <a:stretch>
-                      <a:fillRect/>
-                    </a:stretch>
-                  </pic:blipFill>
-                  <pic:spPr>
-                    <a:xfrm>
-                      <a:off x="0" y="0"/>
-                      <a:ext cx="5026765" cy="987093"/>
-                    </a:xfrm>
-                    <a:prstGeom prst="rect">
-                      <a:avLst/>
-                    </a:prstGeom>
-                  </pic:spPr>
-                </pic:pic>
-              </a:graphicData>
-            </a:graphic>
-          </wp:inline>
-        </w:drawing>
-      </w:r>
-    </w:p>
-    <w:p>
-      <w:pPr>
-        <w:pStyle w:val="Heading2"/>
-      </w:pPr>
-      <w:r>
-        <w:t xml:space="preserve">Sink </w:t>
-      </w:r>
-      <w:proofErr w:type="gramStart"/>
-      <w:r>
-        <w:t>parameters</w:t>
-      </w:r>
-      <w:proofErr w:type="gramEnd"/>
-    </w:p>
-    <w:p>
-      <w:pPr>
-        <w:shd w:val="clear" w:color="auto" w:fill="FFFFFF"/>
-        <w:spacing w:before="100" w:beforeAutospacing="1" w:after="100" w:afterAutospacing="1" w:line="240" w:lineRule="auto"/>
-        <w:ind w:left="360"/>
-        <w:rPr>
-          <w:rFonts w:ascii="Segoe UI" w:hAnsi="Segoe UI" w:cs="Segoe UI"/>
-          <w:color w:val="000000"/>
-          <w:sz w:val="21"/>
-          <w:szCs w:val="21"/>
-        </w:rPr>
-      </w:pPr>
-      <w:r>
-        <w:rPr>
-          <w:rFonts w:ascii="Segoe UI" w:hAnsi="Segoe UI" w:cs="Segoe UI"/>
-          <w:color w:val="000000"/>
-          <w:sz w:val="21"/>
-          <w:szCs w:val="21"/>
-        </w:rPr>
-        <w:t xml:space="preserve">You can customize the </w:t>
-      </w:r>
-      <w:r>
-        <w:rPr>
-          <w:rFonts w:ascii="Segoe UI" w:hAnsi="Segoe UI" w:cs="Segoe UI"/>
-          <w:color w:val="000000"/>
-          <w:sz w:val="21"/>
-          <w:szCs w:val="21"/>
-        </w:rPr>
-        <w:t xml:space="preserve">operation by changing </w:t>
-      </w:r>
-      <w:proofErr w:type="spellStart"/>
-      <w:r>
-        <w:rPr>
-          <w:rFonts w:ascii="Segoe UI" w:hAnsi="Segoe UI" w:cs="Segoe UI"/>
-          <w:b/>
-          <w:bCs/>
-          <w:color w:val="000000"/>
-          <w:sz w:val="21"/>
-          <w:szCs w:val="21"/>
-        </w:rPr>
-        <w:t>isUpsert</w:t>
-      </w:r>
-      <w:proofErr w:type="spellEnd"/>
-      <w:r>
-        <w:rPr>
-          <w:rFonts w:ascii="Segoe UI" w:hAnsi="Segoe UI" w:cs="Segoe UI"/>
-          <w:color w:val="000000"/>
-          <w:sz w:val="21"/>
-          <w:szCs w:val="21"/>
-        </w:rPr>
-        <w:t xml:space="preserve"> to false.  When set to false it performs an Update instead of an </w:t>
-      </w:r>
-      <w:proofErr w:type="spellStart"/>
-      <w:r>
-        <w:rPr>
-          <w:rFonts w:ascii="Segoe UI" w:hAnsi="Segoe UI" w:cs="Segoe UI"/>
-          <w:color w:val="000000"/>
-          <w:sz w:val="21"/>
-          <w:szCs w:val="21"/>
-        </w:rPr>
-        <w:t>Upsert</w:t>
-      </w:r>
-      <w:proofErr w:type="spellEnd"/>
-      <w:r>
-        <w:rPr>
-          <w:rFonts w:ascii="Segoe UI" w:hAnsi="Segoe UI" w:cs="Segoe UI"/>
-          <w:color w:val="000000"/>
-          <w:sz w:val="21"/>
-          <w:szCs w:val="21"/>
-        </w:rPr>
-        <w:t xml:space="preserve"> (coming in a future release).</w:t>
-      </w:r>
-    </w:p>
-    <w:p>
-      <w:pPr>
-        <w:pBdr>
-          <w:bottom w:val="single" w:sz="6" w:space="4" w:color="EAECEF"/>
-        </w:pBdr>
-        <w:shd w:val="clear" w:color="auto" w:fill="FFFFFF"/>
-        <w:spacing w:before="360" w:after="240" w:line="240" w:lineRule="auto"/>
-        <w:ind w:left="360"/>
-        <w:outlineLvl w:val="1"/>
-        <w:rPr>
-          <w:rFonts w:ascii="Segoe UI" w:eastAsia="Times New Roman" w:hAnsi="Segoe UI" w:cs="Segoe UI"/>
-          <w:b/>
-          <w:bCs/>
-          <w:color w:val="24292E"/>
-          <w:sz w:val="36"/>
-          <w:szCs w:val="36"/>
-        </w:rPr>
-      </w:pPr>
-      <w:r>
-        <w:rPr>
-          <w:noProof/>
-        </w:rPr>
-        <w:drawing>
-          <wp:inline distT="0" distB="0" distL="0" distR="0" wp14:anchorId="2030D800" wp14:editId="0BE89EEC">
-            <wp:extent cx="3721423" cy="1725930"/>
-            <wp:effectExtent l="0" t="0" r="0" b="7620"/>
-            <wp:docPr id="41" name="Picture 41"/>
-            <wp:cNvGraphicFramePr>
-              <a:graphicFrameLocks xmlns:a="http://schemas.openxmlformats.org/drawingml/2006/main" noChangeAspect="1"/>
-            </wp:cNvGraphicFramePr>
-            <a:graphic xmlns:a="http://schemas.openxmlformats.org/drawingml/2006/main">
-              <a:graphicData uri="http://schemas.openxmlformats.org/drawingml/2006/picture">
-                <pic:pic xmlns:pic="http://schemas.openxmlformats.org/drawingml/2006/picture">
-                  <pic:nvPicPr>
-                    <pic:cNvPr id="1" name=""/>
-                    <pic:cNvPicPr/>
-                  </pic:nvPicPr>
-                  <pic:blipFill>
-                    <a:blip r:embed="rId25"/>
-                    <a:stretch>
-                      <a:fillRect/>
-                    </a:stretch>
-                  </pic:blipFill>
-                  <pic:spPr>
-                    <a:xfrm>
-                      <a:off x="0" y="0"/>
                       <a:ext cx="3756700" cy="1742291"/>
                     </a:xfrm>
                     <a:prstGeom prst="rect">
@@ -3947,7 +3607,7 @@
           <w:szCs w:val="24"/>
         </w:rPr>
       </w:pPr>
-      <w:hyperlink r:id="rId26" w:history="1">
+      <w:hyperlink r:id="rId24" w:history="1">
         <w:r>
           <w:rPr>
             <w:rFonts w:ascii="Segoe UI" w:eastAsia="Times New Roman" w:hAnsi="Segoe UI" w:cs="Segoe UI"/>
@@ -4383,6 +4043,118 @@
     </w:lvl>
   </w:abstractNum>
   <w:abstractNum w:abstractNumId="3" w15:restartNumberingAfterBreak="0">
+    <w:nsid w:val="1C0B0EB1"/>
+    <w:multiLevelType w:val="hybridMultilevel"/>
+    <w:tmpl w:val="8BC0D880"/>
+    <w:lvl w:ilvl="0" w:tplc="DBC8497C">
+      <w:numFmt w:val="bullet"/>
+      <w:lvlText w:val=""/>
+      <w:lvlJc w:val="left"/>
+      <w:pPr>
+        <w:ind w:left="720" w:hanging="360"/>
+      </w:pPr>
+      <w:rPr>
+        <w:rFonts w:ascii="Symbol" w:eastAsia="Times New Roman" w:hAnsi="Symbol" w:cs="Segoe UI" w:hint="default"/>
+      </w:rPr>
+    </w:lvl>
+    <w:lvl w:ilvl="1" w:tplc="04090003">
+      <w:start w:val="1"/>
+      <w:numFmt w:val="bullet"/>
+      <w:lvlText w:val="o"/>
+      <w:lvlJc w:val="left"/>
+      <w:pPr>
+        <w:ind w:left="1440" w:hanging="360"/>
+      </w:pPr>
+      <w:rPr>
+        <w:rFonts w:ascii="Courier New" w:hAnsi="Courier New" w:cs="Courier New" w:hint="default"/>
+      </w:rPr>
+    </w:lvl>
+    <w:lvl w:ilvl="2" w:tplc="04090005" w:tentative="1">
+      <w:start w:val="1"/>
+      <w:numFmt w:val="bullet"/>
+      <w:lvlText w:val=""/>
+      <w:lvlJc w:val="left"/>
+      <w:pPr>
+        <w:ind w:left="2160" w:hanging="360"/>
+      </w:pPr>
+      <w:rPr>
+        <w:rFonts w:ascii="Wingdings" w:hAnsi="Wingdings" w:hint="default"/>
+      </w:rPr>
+    </w:lvl>
+    <w:lvl w:ilvl="3" w:tplc="04090001" w:tentative="1">
+      <w:start w:val="1"/>
+      <w:numFmt w:val="bullet"/>
+      <w:lvlText w:val=""/>
+      <w:lvlJc w:val="left"/>
+      <w:pPr>
+        <w:ind w:left="2880" w:hanging="360"/>
+      </w:pPr>
+      <w:rPr>
+        <w:rFonts w:ascii="Symbol" w:hAnsi="Symbol" w:hint="default"/>
+      </w:rPr>
+    </w:lvl>
+    <w:lvl w:ilvl="4" w:tplc="04090003" w:tentative="1">
+      <w:start w:val="1"/>
+      <w:numFmt w:val="bullet"/>
+      <w:lvlText w:val="o"/>
+      <w:lvlJc w:val="left"/>
+      <w:pPr>
+        <w:ind w:left="3600" w:hanging="360"/>
+      </w:pPr>
+      <w:rPr>
+        <w:rFonts w:ascii="Courier New" w:hAnsi="Courier New" w:cs="Courier New" w:hint="default"/>
+      </w:rPr>
+    </w:lvl>
+    <w:lvl w:ilvl="5" w:tplc="04090005" w:tentative="1">
+      <w:start w:val="1"/>
+      <w:numFmt w:val="bullet"/>
+      <w:lvlText w:val=""/>
+      <w:lvlJc w:val="left"/>
+      <w:pPr>
+        <w:ind w:left="4320" w:hanging="360"/>
+      </w:pPr>
+      <w:rPr>
+        <w:rFonts w:ascii="Wingdings" w:hAnsi="Wingdings" w:hint="default"/>
+      </w:rPr>
+    </w:lvl>
+    <w:lvl w:ilvl="6" w:tplc="04090001" w:tentative="1">
+      <w:start w:val="1"/>
+      <w:numFmt w:val="bullet"/>
+      <w:lvlText w:val=""/>
+      <w:lvlJc w:val="left"/>
+      <w:pPr>
+        <w:ind w:left="5040" w:hanging="360"/>
+      </w:pPr>
+      <w:rPr>
+        <w:rFonts w:ascii="Symbol" w:hAnsi="Symbol" w:hint="default"/>
+      </w:rPr>
+    </w:lvl>
+    <w:lvl w:ilvl="7" w:tplc="04090003" w:tentative="1">
+      <w:start w:val="1"/>
+      <w:numFmt w:val="bullet"/>
+      <w:lvlText w:val="o"/>
+      <w:lvlJc w:val="left"/>
+      <w:pPr>
+        <w:ind w:left="5760" w:hanging="360"/>
+      </w:pPr>
+      <w:rPr>
+        <w:rFonts w:ascii="Courier New" w:hAnsi="Courier New" w:cs="Courier New" w:hint="default"/>
+      </w:rPr>
+    </w:lvl>
+    <w:lvl w:ilvl="8" w:tplc="04090005" w:tentative="1">
+      <w:start w:val="1"/>
+      <w:numFmt w:val="bullet"/>
+      <w:lvlText w:val=""/>
+      <w:lvlJc w:val="left"/>
+      <w:pPr>
+        <w:ind w:left="6480" w:hanging="360"/>
+      </w:pPr>
+      <w:rPr>
+        <w:rFonts w:ascii="Wingdings" w:hAnsi="Wingdings" w:hint="default"/>
+      </w:rPr>
+    </w:lvl>
+  </w:abstractNum>
+  <w:abstractNum w:abstractNumId="4" w15:restartNumberingAfterBreak="0">
     <w:nsid w:val="6DDC66A2"/>
     <w:multiLevelType w:val="multilevel"/>
     <w:tmpl w:val="3B3A9262"/>
@@ -4531,7 +4303,7 @@
       </w:rPr>
     </w:lvl>
   </w:abstractNum>
-  <w:abstractNum w:abstractNumId="4" w15:restartNumberingAfterBreak="0">
+  <w:abstractNum w:abstractNumId="5" w15:restartNumberingAfterBreak="0">
     <w:nsid w:val="732535A2"/>
     <w:multiLevelType w:val="multilevel"/>
     <w:tmpl w:val="737487CA"/>
@@ -4680,7 +4452,7 @@
     <w:abstractNumId w:val="2"/>
   </w:num>
   <w:num w:numId="2">
-    <w:abstractNumId w:val="4"/>
+    <w:abstractNumId w:val="5"/>
   </w:num>
   <w:num w:numId="3">
     <w:abstractNumId w:val="1"/>
@@ -4689,6 +4461,9 @@
     <w:abstractNumId w:val="0"/>
   </w:num>
   <w:num w:numId="5">
+    <w:abstractNumId w:val="4"/>
+  </w:num>
+  <w:num w:numId="6">
     <w:abstractNumId w:val="3"/>
   </w:num>
 </w:numbering>

</xml_diff>